<commit_message>
Changes to API, Database and Grafana
</commit_message>
<xml_diff>
--- a/Case_1_Documentation.docx
+++ b/Case_1_Documentation.docx
@@ -20,15 +20,588 @@
           <w:rFonts w:ascii="Times New Roman" w:hAnsi="Times New Roman" w:cs="Times New Roman"/>
           <w:sz w:val="24"/>
           <w:szCs w:val="24"/>
+          <w:lang w:val="pt-BR"/>
         </w:rPr>
       </w:pPr>
-      <w:r>
-        <w:rPr>
-          <w:rFonts w:ascii="Times New Roman" w:hAnsi="Times New Roman" w:cs="Times New Roman"/>
-          <w:sz w:val="24"/>
-          <w:szCs w:val="24"/>
-        </w:rPr>
-        <w:t>First, data from two CSV files (checkout_1 and checkout_2) were imported into a PostgreSQL database to facilitate structured querying and analysis. Each CSV contained hourly sales data, including sales from today, yesterday, and the average of previous days.</w:t>
+      <w:proofErr w:type="spellStart"/>
+      <w:r>
+        <w:rPr>
+          <w:rFonts w:ascii="Times New Roman" w:hAnsi="Times New Roman" w:cs="Times New Roman"/>
+          <w:sz w:val="24"/>
+          <w:szCs w:val="24"/>
+          <w:lang w:val="pt-BR"/>
+        </w:rPr>
+        <w:t>First</w:t>
+      </w:r>
+      <w:proofErr w:type="spellEnd"/>
+      <w:r>
+        <w:rPr>
+          <w:rFonts w:ascii="Times New Roman" w:hAnsi="Times New Roman" w:cs="Times New Roman"/>
+          <w:sz w:val="24"/>
+          <w:szCs w:val="24"/>
+          <w:lang w:val="pt-BR"/>
+        </w:rPr>
+        <w:t xml:space="preserve">, data </w:t>
+      </w:r>
+      <w:proofErr w:type="spellStart"/>
+      <w:r>
+        <w:rPr>
+          <w:rFonts w:ascii="Times New Roman" w:hAnsi="Times New Roman" w:cs="Times New Roman"/>
+          <w:sz w:val="24"/>
+          <w:szCs w:val="24"/>
+          <w:lang w:val="pt-BR"/>
+        </w:rPr>
+        <w:t>from</w:t>
+      </w:r>
+      <w:proofErr w:type="spellEnd"/>
+      <w:r>
+        <w:rPr>
+          <w:rFonts w:ascii="Times New Roman" w:hAnsi="Times New Roman" w:cs="Times New Roman"/>
+          <w:sz w:val="24"/>
+          <w:szCs w:val="24"/>
+          <w:lang w:val="pt-BR"/>
+        </w:rPr>
+        <w:t xml:space="preserve"> </w:t>
+      </w:r>
+      <w:proofErr w:type="spellStart"/>
+      <w:r>
+        <w:rPr>
+          <w:rFonts w:ascii="Times New Roman" w:hAnsi="Times New Roman" w:cs="Times New Roman"/>
+          <w:sz w:val="24"/>
+          <w:szCs w:val="24"/>
+          <w:lang w:val="pt-BR"/>
+        </w:rPr>
+        <w:t>two</w:t>
+      </w:r>
+      <w:proofErr w:type="spellEnd"/>
+      <w:r>
+        <w:rPr>
+          <w:rFonts w:ascii="Times New Roman" w:hAnsi="Times New Roman" w:cs="Times New Roman"/>
+          <w:sz w:val="24"/>
+          <w:szCs w:val="24"/>
+          <w:lang w:val="pt-BR"/>
+        </w:rPr>
+        <w:t xml:space="preserve"> CSV files (checkout_1 </w:t>
+      </w:r>
+      <w:proofErr w:type="spellStart"/>
+      <w:r>
+        <w:rPr>
+          <w:rFonts w:ascii="Times New Roman" w:hAnsi="Times New Roman" w:cs="Times New Roman"/>
+          <w:sz w:val="24"/>
+          <w:szCs w:val="24"/>
+          <w:lang w:val="pt-BR"/>
+        </w:rPr>
+        <w:t>and</w:t>
+      </w:r>
+      <w:proofErr w:type="spellEnd"/>
+      <w:r>
+        <w:rPr>
+          <w:rFonts w:ascii="Times New Roman" w:hAnsi="Times New Roman" w:cs="Times New Roman"/>
+          <w:sz w:val="24"/>
+          <w:szCs w:val="24"/>
+          <w:lang w:val="pt-BR"/>
+        </w:rPr>
+        <w:t xml:space="preserve"> checkout_2) </w:t>
+      </w:r>
+      <w:proofErr w:type="spellStart"/>
+      <w:r>
+        <w:rPr>
+          <w:rFonts w:ascii="Times New Roman" w:hAnsi="Times New Roman" w:cs="Times New Roman"/>
+          <w:sz w:val="24"/>
+          <w:szCs w:val="24"/>
+          <w:lang w:val="pt-BR"/>
+        </w:rPr>
+        <w:t>were</w:t>
+      </w:r>
+      <w:proofErr w:type="spellEnd"/>
+      <w:r>
+        <w:rPr>
+          <w:rFonts w:ascii="Times New Roman" w:hAnsi="Times New Roman" w:cs="Times New Roman"/>
+          <w:sz w:val="24"/>
+          <w:szCs w:val="24"/>
+          <w:lang w:val="pt-BR"/>
+        </w:rPr>
+        <w:t xml:space="preserve"> </w:t>
+      </w:r>
+      <w:proofErr w:type="spellStart"/>
+      <w:r>
+        <w:rPr>
+          <w:rFonts w:ascii="Times New Roman" w:hAnsi="Times New Roman" w:cs="Times New Roman"/>
+          <w:sz w:val="24"/>
+          <w:szCs w:val="24"/>
+          <w:lang w:val="pt-BR"/>
+        </w:rPr>
+        <w:t>imported</w:t>
+      </w:r>
+      <w:proofErr w:type="spellEnd"/>
+      <w:r>
+        <w:rPr>
+          <w:rFonts w:ascii="Times New Roman" w:hAnsi="Times New Roman" w:cs="Times New Roman"/>
+          <w:sz w:val="24"/>
+          <w:szCs w:val="24"/>
+          <w:lang w:val="pt-BR"/>
+        </w:rPr>
+        <w:t xml:space="preserve"> </w:t>
+      </w:r>
+      <w:proofErr w:type="spellStart"/>
+      <w:r>
+        <w:rPr>
+          <w:rFonts w:ascii="Times New Roman" w:hAnsi="Times New Roman" w:cs="Times New Roman"/>
+          <w:sz w:val="24"/>
+          <w:szCs w:val="24"/>
+          <w:lang w:val="pt-BR"/>
+        </w:rPr>
+        <w:t>into</w:t>
+      </w:r>
+      <w:proofErr w:type="spellEnd"/>
+      <w:r>
+        <w:rPr>
+          <w:rFonts w:ascii="Times New Roman" w:hAnsi="Times New Roman" w:cs="Times New Roman"/>
+          <w:sz w:val="24"/>
+          <w:szCs w:val="24"/>
+          <w:lang w:val="pt-BR"/>
+        </w:rPr>
+        <w:t xml:space="preserve"> a PostgreSQL </w:t>
+      </w:r>
+      <w:proofErr w:type="spellStart"/>
+      <w:r>
+        <w:rPr>
+          <w:rFonts w:ascii="Times New Roman" w:hAnsi="Times New Roman" w:cs="Times New Roman"/>
+          <w:sz w:val="24"/>
+          <w:szCs w:val="24"/>
+          <w:lang w:val="pt-BR"/>
+        </w:rPr>
+        <w:t>database</w:t>
+      </w:r>
+      <w:proofErr w:type="spellEnd"/>
+      <w:r>
+        <w:rPr>
+          <w:rFonts w:ascii="Times New Roman" w:hAnsi="Times New Roman" w:cs="Times New Roman"/>
+          <w:sz w:val="24"/>
+          <w:szCs w:val="24"/>
+          <w:lang w:val="pt-BR"/>
+        </w:rPr>
+        <w:t xml:space="preserve"> </w:t>
+      </w:r>
+      <w:proofErr w:type="spellStart"/>
+      <w:r>
+        <w:rPr>
+          <w:rFonts w:ascii="Times New Roman" w:hAnsi="Times New Roman" w:cs="Times New Roman"/>
+          <w:sz w:val="24"/>
+          <w:szCs w:val="24"/>
+          <w:lang w:val="pt-BR"/>
+        </w:rPr>
+        <w:t>to</w:t>
+      </w:r>
+      <w:proofErr w:type="spellEnd"/>
+      <w:r>
+        <w:rPr>
+          <w:rFonts w:ascii="Times New Roman" w:hAnsi="Times New Roman" w:cs="Times New Roman"/>
+          <w:sz w:val="24"/>
+          <w:szCs w:val="24"/>
+          <w:lang w:val="pt-BR"/>
+        </w:rPr>
+        <w:t xml:space="preserve"> </w:t>
+      </w:r>
+      <w:proofErr w:type="spellStart"/>
+      <w:r>
+        <w:rPr>
+          <w:rFonts w:ascii="Times New Roman" w:hAnsi="Times New Roman" w:cs="Times New Roman"/>
+          <w:sz w:val="24"/>
+          <w:szCs w:val="24"/>
+          <w:lang w:val="pt-BR"/>
+        </w:rPr>
+        <w:t>facilitate</w:t>
+      </w:r>
+      <w:proofErr w:type="spellEnd"/>
+      <w:r>
+        <w:rPr>
+          <w:rFonts w:ascii="Times New Roman" w:hAnsi="Times New Roman" w:cs="Times New Roman"/>
+          <w:sz w:val="24"/>
+          <w:szCs w:val="24"/>
+          <w:lang w:val="pt-BR"/>
+        </w:rPr>
+        <w:t xml:space="preserve"> </w:t>
+      </w:r>
+      <w:proofErr w:type="spellStart"/>
+      <w:r>
+        <w:rPr>
+          <w:rFonts w:ascii="Times New Roman" w:hAnsi="Times New Roman" w:cs="Times New Roman"/>
+          <w:sz w:val="24"/>
+          <w:szCs w:val="24"/>
+          <w:lang w:val="pt-BR"/>
+        </w:rPr>
+        <w:t>structured</w:t>
+      </w:r>
+      <w:proofErr w:type="spellEnd"/>
+      <w:r>
+        <w:rPr>
+          <w:rFonts w:ascii="Times New Roman" w:hAnsi="Times New Roman" w:cs="Times New Roman"/>
+          <w:sz w:val="24"/>
+          <w:szCs w:val="24"/>
+          <w:lang w:val="pt-BR"/>
+        </w:rPr>
+        <w:t xml:space="preserve"> </w:t>
+      </w:r>
+      <w:proofErr w:type="spellStart"/>
+      <w:r>
+        <w:rPr>
+          <w:rFonts w:ascii="Times New Roman" w:hAnsi="Times New Roman" w:cs="Times New Roman"/>
+          <w:sz w:val="24"/>
+          <w:szCs w:val="24"/>
+          <w:lang w:val="pt-BR"/>
+        </w:rPr>
+        <w:t>querying</w:t>
+      </w:r>
+      <w:proofErr w:type="spellEnd"/>
+      <w:r>
+        <w:rPr>
+          <w:rFonts w:ascii="Times New Roman" w:hAnsi="Times New Roman" w:cs="Times New Roman"/>
+          <w:sz w:val="24"/>
+          <w:szCs w:val="24"/>
+          <w:lang w:val="pt-BR"/>
+        </w:rPr>
+        <w:t xml:space="preserve"> </w:t>
+      </w:r>
+      <w:proofErr w:type="spellStart"/>
+      <w:r>
+        <w:rPr>
+          <w:rFonts w:ascii="Times New Roman" w:hAnsi="Times New Roman" w:cs="Times New Roman"/>
+          <w:sz w:val="24"/>
+          <w:szCs w:val="24"/>
+          <w:lang w:val="pt-BR"/>
+        </w:rPr>
+        <w:t>and</w:t>
+      </w:r>
+      <w:proofErr w:type="spellEnd"/>
+      <w:r>
+        <w:rPr>
+          <w:rFonts w:ascii="Times New Roman" w:hAnsi="Times New Roman" w:cs="Times New Roman"/>
+          <w:sz w:val="24"/>
+          <w:szCs w:val="24"/>
+          <w:lang w:val="pt-BR"/>
+        </w:rPr>
+        <w:t xml:space="preserve"> </w:t>
+      </w:r>
+      <w:proofErr w:type="spellStart"/>
+      <w:r>
+        <w:rPr>
+          <w:rFonts w:ascii="Times New Roman" w:hAnsi="Times New Roman" w:cs="Times New Roman"/>
+          <w:sz w:val="24"/>
+          <w:szCs w:val="24"/>
+          <w:lang w:val="pt-BR"/>
+        </w:rPr>
+        <w:t>analysis</w:t>
+      </w:r>
+      <w:proofErr w:type="spellEnd"/>
+      <w:r>
+        <w:rPr>
+          <w:rFonts w:ascii="Times New Roman" w:hAnsi="Times New Roman" w:cs="Times New Roman"/>
+          <w:sz w:val="24"/>
+          <w:szCs w:val="24"/>
+          <w:lang w:val="pt-BR"/>
+        </w:rPr>
+        <w:t xml:space="preserve">. </w:t>
+      </w:r>
+      <w:proofErr w:type="spellStart"/>
+      <w:r>
+        <w:rPr>
+          <w:rFonts w:ascii="Times New Roman" w:hAnsi="Times New Roman" w:cs="Times New Roman"/>
+          <w:sz w:val="24"/>
+          <w:szCs w:val="24"/>
+          <w:lang w:val="pt-BR"/>
+        </w:rPr>
+        <w:t>Each</w:t>
+      </w:r>
+      <w:proofErr w:type="spellEnd"/>
+      <w:r>
+        <w:rPr>
+          <w:rFonts w:ascii="Times New Roman" w:hAnsi="Times New Roman" w:cs="Times New Roman"/>
+          <w:sz w:val="24"/>
+          <w:szCs w:val="24"/>
+          <w:lang w:val="pt-BR"/>
+        </w:rPr>
+        <w:t xml:space="preserve"> CSV </w:t>
+      </w:r>
+      <w:proofErr w:type="spellStart"/>
+      <w:r>
+        <w:rPr>
+          <w:rFonts w:ascii="Times New Roman" w:hAnsi="Times New Roman" w:cs="Times New Roman"/>
+          <w:sz w:val="24"/>
+          <w:szCs w:val="24"/>
+          <w:lang w:val="pt-BR"/>
+        </w:rPr>
+        <w:t>contained</w:t>
+      </w:r>
+      <w:proofErr w:type="spellEnd"/>
+      <w:r>
+        <w:rPr>
+          <w:rFonts w:ascii="Times New Roman" w:hAnsi="Times New Roman" w:cs="Times New Roman"/>
+          <w:sz w:val="24"/>
+          <w:szCs w:val="24"/>
+          <w:lang w:val="pt-BR"/>
+        </w:rPr>
+        <w:t xml:space="preserve"> </w:t>
+      </w:r>
+      <w:proofErr w:type="spellStart"/>
+      <w:r>
+        <w:rPr>
+          <w:rFonts w:ascii="Times New Roman" w:hAnsi="Times New Roman" w:cs="Times New Roman"/>
+          <w:sz w:val="24"/>
+          <w:szCs w:val="24"/>
+          <w:lang w:val="pt-BR"/>
+        </w:rPr>
+        <w:t>hourly</w:t>
+      </w:r>
+      <w:proofErr w:type="spellEnd"/>
+      <w:r>
+        <w:rPr>
+          <w:rFonts w:ascii="Times New Roman" w:hAnsi="Times New Roman" w:cs="Times New Roman"/>
+          <w:sz w:val="24"/>
+          <w:szCs w:val="24"/>
+          <w:lang w:val="pt-BR"/>
+        </w:rPr>
+        <w:t xml:space="preserve"> </w:t>
+      </w:r>
+      <w:proofErr w:type="spellStart"/>
+      <w:r>
+        <w:rPr>
+          <w:rFonts w:ascii="Times New Roman" w:hAnsi="Times New Roman" w:cs="Times New Roman"/>
+          <w:sz w:val="24"/>
+          <w:szCs w:val="24"/>
+          <w:lang w:val="pt-BR"/>
+        </w:rPr>
+        <w:t>sales</w:t>
+      </w:r>
+      <w:proofErr w:type="spellEnd"/>
+      <w:r>
+        <w:rPr>
+          <w:rFonts w:ascii="Times New Roman" w:hAnsi="Times New Roman" w:cs="Times New Roman"/>
+          <w:sz w:val="24"/>
+          <w:szCs w:val="24"/>
+          <w:lang w:val="pt-BR"/>
+        </w:rPr>
+        <w:t xml:space="preserve"> data, </w:t>
+      </w:r>
+      <w:proofErr w:type="spellStart"/>
+      <w:r>
+        <w:rPr>
+          <w:rFonts w:ascii="Times New Roman" w:hAnsi="Times New Roman" w:cs="Times New Roman"/>
+          <w:sz w:val="24"/>
+          <w:szCs w:val="24"/>
+          <w:lang w:val="pt-BR"/>
+        </w:rPr>
+        <w:t>including</w:t>
+      </w:r>
+      <w:proofErr w:type="spellEnd"/>
+      <w:r>
+        <w:rPr>
+          <w:rFonts w:ascii="Times New Roman" w:hAnsi="Times New Roman" w:cs="Times New Roman"/>
+          <w:sz w:val="24"/>
+          <w:szCs w:val="24"/>
+          <w:lang w:val="pt-BR"/>
+        </w:rPr>
+        <w:t xml:space="preserve"> </w:t>
+      </w:r>
+      <w:proofErr w:type="spellStart"/>
+      <w:r>
+        <w:rPr>
+          <w:rFonts w:ascii="Times New Roman" w:hAnsi="Times New Roman" w:cs="Times New Roman"/>
+          <w:sz w:val="24"/>
+          <w:szCs w:val="24"/>
+          <w:lang w:val="pt-BR"/>
+        </w:rPr>
+        <w:t>sales</w:t>
+      </w:r>
+      <w:proofErr w:type="spellEnd"/>
+      <w:r>
+        <w:rPr>
+          <w:rFonts w:ascii="Times New Roman" w:hAnsi="Times New Roman" w:cs="Times New Roman"/>
+          <w:sz w:val="24"/>
+          <w:szCs w:val="24"/>
+          <w:lang w:val="pt-BR"/>
+        </w:rPr>
+        <w:t xml:space="preserve"> </w:t>
+      </w:r>
+      <w:proofErr w:type="spellStart"/>
+      <w:r>
+        <w:rPr>
+          <w:rFonts w:ascii="Times New Roman" w:hAnsi="Times New Roman" w:cs="Times New Roman"/>
+          <w:sz w:val="24"/>
+          <w:szCs w:val="24"/>
+          <w:lang w:val="pt-BR"/>
+        </w:rPr>
+        <w:t>from</w:t>
+      </w:r>
+      <w:proofErr w:type="spellEnd"/>
+      <w:r>
+        <w:rPr>
+          <w:rFonts w:ascii="Times New Roman" w:hAnsi="Times New Roman" w:cs="Times New Roman"/>
+          <w:sz w:val="24"/>
+          <w:szCs w:val="24"/>
+          <w:lang w:val="pt-BR"/>
+        </w:rPr>
+        <w:t xml:space="preserve"> </w:t>
+      </w:r>
+      <w:proofErr w:type="spellStart"/>
+      <w:r>
+        <w:rPr>
+          <w:rFonts w:ascii="Times New Roman" w:hAnsi="Times New Roman" w:cs="Times New Roman"/>
+          <w:sz w:val="24"/>
+          <w:szCs w:val="24"/>
+          <w:lang w:val="pt-BR"/>
+        </w:rPr>
+        <w:t>today</w:t>
+      </w:r>
+      <w:proofErr w:type="spellEnd"/>
+      <w:r>
+        <w:rPr>
+          <w:rFonts w:ascii="Times New Roman" w:hAnsi="Times New Roman" w:cs="Times New Roman"/>
+          <w:sz w:val="24"/>
+          <w:szCs w:val="24"/>
+          <w:lang w:val="pt-BR"/>
+        </w:rPr>
+        <w:t xml:space="preserve">, </w:t>
+      </w:r>
+      <w:proofErr w:type="spellStart"/>
+      <w:r>
+        <w:rPr>
+          <w:rFonts w:ascii="Times New Roman" w:hAnsi="Times New Roman" w:cs="Times New Roman"/>
+          <w:sz w:val="24"/>
+          <w:szCs w:val="24"/>
+          <w:lang w:val="pt-BR"/>
+        </w:rPr>
+        <w:t>yesterday</w:t>
+      </w:r>
+      <w:proofErr w:type="spellEnd"/>
+      <w:r>
+        <w:rPr>
+          <w:rFonts w:ascii="Times New Roman" w:hAnsi="Times New Roman" w:cs="Times New Roman"/>
+          <w:sz w:val="24"/>
+          <w:szCs w:val="24"/>
+          <w:lang w:val="pt-BR"/>
+        </w:rPr>
+        <w:t xml:space="preserve">, </w:t>
+      </w:r>
+      <w:proofErr w:type="spellStart"/>
+      <w:r>
+        <w:rPr>
+          <w:rFonts w:ascii="Times New Roman" w:hAnsi="Times New Roman" w:cs="Times New Roman"/>
+          <w:sz w:val="24"/>
+          <w:szCs w:val="24"/>
+          <w:lang w:val="pt-BR"/>
+        </w:rPr>
+        <w:t>and</w:t>
+      </w:r>
+      <w:proofErr w:type="spellEnd"/>
+      <w:r>
+        <w:rPr>
+          <w:rFonts w:ascii="Times New Roman" w:hAnsi="Times New Roman" w:cs="Times New Roman"/>
+          <w:sz w:val="24"/>
+          <w:szCs w:val="24"/>
+          <w:lang w:val="pt-BR"/>
+        </w:rPr>
+        <w:t xml:space="preserve"> </w:t>
+      </w:r>
+      <w:proofErr w:type="spellStart"/>
+      <w:r>
+        <w:rPr>
+          <w:rFonts w:ascii="Times New Roman" w:hAnsi="Times New Roman" w:cs="Times New Roman"/>
+          <w:sz w:val="24"/>
+          <w:szCs w:val="24"/>
+          <w:lang w:val="pt-BR"/>
+        </w:rPr>
+        <w:t>the</w:t>
+      </w:r>
+      <w:proofErr w:type="spellEnd"/>
+      <w:r>
+        <w:rPr>
+          <w:rFonts w:ascii="Times New Roman" w:hAnsi="Times New Roman" w:cs="Times New Roman"/>
+          <w:sz w:val="24"/>
+          <w:szCs w:val="24"/>
+          <w:lang w:val="pt-BR"/>
+        </w:rPr>
+        <w:t xml:space="preserve"> </w:t>
+      </w:r>
+      <w:proofErr w:type="spellStart"/>
+      <w:r>
+        <w:rPr>
+          <w:rFonts w:ascii="Times New Roman" w:hAnsi="Times New Roman" w:cs="Times New Roman"/>
+          <w:sz w:val="24"/>
+          <w:szCs w:val="24"/>
+          <w:lang w:val="pt-BR"/>
+        </w:rPr>
+        <w:t>average</w:t>
+      </w:r>
+      <w:proofErr w:type="spellEnd"/>
+      <w:r>
+        <w:rPr>
+          <w:rFonts w:ascii="Times New Roman" w:hAnsi="Times New Roman" w:cs="Times New Roman"/>
+          <w:sz w:val="24"/>
+          <w:szCs w:val="24"/>
+          <w:lang w:val="pt-BR"/>
+        </w:rPr>
+        <w:t xml:space="preserve"> </w:t>
+      </w:r>
+      <w:proofErr w:type="spellStart"/>
+      <w:r>
+        <w:rPr>
+          <w:rFonts w:ascii="Times New Roman" w:hAnsi="Times New Roman" w:cs="Times New Roman"/>
+          <w:sz w:val="24"/>
+          <w:szCs w:val="24"/>
+          <w:lang w:val="pt-BR"/>
+        </w:rPr>
+        <w:t>of</w:t>
+      </w:r>
+      <w:proofErr w:type="spellEnd"/>
+      <w:r>
+        <w:rPr>
+          <w:rFonts w:ascii="Times New Roman" w:hAnsi="Times New Roman" w:cs="Times New Roman"/>
+          <w:sz w:val="24"/>
+          <w:szCs w:val="24"/>
+          <w:lang w:val="pt-BR"/>
+        </w:rPr>
+        <w:t xml:space="preserve"> </w:t>
+      </w:r>
+      <w:proofErr w:type="spellStart"/>
+      <w:r>
+        <w:rPr>
+          <w:rFonts w:ascii="Times New Roman" w:hAnsi="Times New Roman" w:cs="Times New Roman"/>
+          <w:sz w:val="24"/>
+          <w:szCs w:val="24"/>
+          <w:lang w:val="pt-BR"/>
+        </w:rPr>
+        <w:t>previous</w:t>
+      </w:r>
+      <w:proofErr w:type="spellEnd"/>
+      <w:r>
+        <w:rPr>
+          <w:rFonts w:ascii="Times New Roman" w:hAnsi="Times New Roman" w:cs="Times New Roman"/>
+          <w:sz w:val="24"/>
+          <w:szCs w:val="24"/>
+          <w:lang w:val="pt-BR"/>
+        </w:rPr>
+        <w:t xml:space="preserve"> </w:t>
+      </w:r>
+      <w:proofErr w:type="spellStart"/>
+      <w:r>
+        <w:rPr>
+          <w:rFonts w:ascii="Times New Roman" w:hAnsi="Times New Roman" w:cs="Times New Roman"/>
+          <w:sz w:val="24"/>
+          <w:szCs w:val="24"/>
+          <w:lang w:val="pt-BR"/>
+        </w:rPr>
+        <w:t>days</w:t>
+      </w:r>
+      <w:proofErr w:type="spellEnd"/>
+      <w:r>
+        <w:rPr>
+          <w:rFonts w:ascii="Times New Roman" w:hAnsi="Times New Roman" w:cs="Times New Roman"/>
+          <w:sz w:val="24"/>
+          <w:szCs w:val="24"/>
+          <w:lang w:val="pt-BR"/>
+        </w:rPr>
+        <w:t>.</w:t>
       </w:r>
     </w:p>
     <w:p>
@@ -37,32 +610,888 @@
           <w:rFonts w:ascii="Times New Roman" w:hAnsi="Times New Roman" w:cs="Times New Roman"/>
           <w:sz w:val="24"/>
           <w:szCs w:val="24"/>
+          <w:lang w:val="pt-BR"/>
         </w:rPr>
       </w:pPr>
-      <w:r>
-        <w:rPr>
-          <w:rFonts w:ascii="Times New Roman" w:hAnsi="Times New Roman" w:cs="Times New Roman"/>
-          <w:sz w:val="24"/>
-          <w:szCs w:val="24"/>
-        </w:rPr>
-        <w:t xml:space="preserve">After importing the data, an SQL query was created to combine both checkouts and compare current sales against the average sales from the previous week. The query calculated a delta by summing the difference between today’s sales and last week’s average for both </w:t>
-      </w:r>
-      <w:r>
-        <w:rPr>
-          <w:rFonts w:ascii="Times New Roman" w:hAnsi="Times New Roman" w:cs="Times New Roman"/>
-          <w:sz w:val="24"/>
-          <w:szCs w:val="24"/>
-          <w:u w:val="single"/>
-        </w:rPr>
-        <w:t>checkouts</w:t>
-      </w:r>
-      <w:r>
-        <w:rPr>
-          <w:rFonts w:ascii="Times New Roman" w:hAnsi="Times New Roman" w:cs="Times New Roman"/>
-          <w:sz w:val="24"/>
-          <w:szCs w:val="24"/>
-        </w:rPr>
-        <w:t xml:space="preserve"> at each hour. This approach allowed for a consolidated view of deviations from normal behavior across both POS systems.</w:t>
+      <w:proofErr w:type="spellStart"/>
+      <w:r>
+        <w:rPr>
+          <w:rFonts w:ascii="Times New Roman" w:hAnsi="Times New Roman" w:cs="Times New Roman"/>
+          <w:sz w:val="24"/>
+          <w:szCs w:val="24"/>
+          <w:lang w:val="pt-BR"/>
+        </w:rPr>
+        <w:t>After</w:t>
+      </w:r>
+      <w:proofErr w:type="spellEnd"/>
+      <w:r>
+        <w:rPr>
+          <w:rFonts w:ascii="Times New Roman" w:hAnsi="Times New Roman" w:cs="Times New Roman"/>
+          <w:sz w:val="24"/>
+          <w:szCs w:val="24"/>
+          <w:lang w:val="pt-BR"/>
+        </w:rPr>
+        <w:t xml:space="preserve"> </w:t>
+      </w:r>
+      <w:proofErr w:type="spellStart"/>
+      <w:r>
+        <w:rPr>
+          <w:rFonts w:ascii="Times New Roman" w:hAnsi="Times New Roman" w:cs="Times New Roman"/>
+          <w:sz w:val="24"/>
+          <w:szCs w:val="24"/>
+          <w:lang w:val="pt-BR"/>
+        </w:rPr>
+        <w:t>importing</w:t>
+      </w:r>
+      <w:proofErr w:type="spellEnd"/>
+      <w:r>
+        <w:rPr>
+          <w:rFonts w:ascii="Times New Roman" w:hAnsi="Times New Roman" w:cs="Times New Roman"/>
+          <w:sz w:val="24"/>
+          <w:szCs w:val="24"/>
+          <w:lang w:val="pt-BR"/>
+        </w:rPr>
+        <w:t xml:space="preserve"> </w:t>
+      </w:r>
+      <w:proofErr w:type="spellStart"/>
+      <w:r>
+        <w:rPr>
+          <w:rFonts w:ascii="Times New Roman" w:hAnsi="Times New Roman" w:cs="Times New Roman"/>
+          <w:sz w:val="24"/>
+          <w:szCs w:val="24"/>
+          <w:lang w:val="pt-BR"/>
+        </w:rPr>
+        <w:t>the</w:t>
+      </w:r>
+      <w:proofErr w:type="spellEnd"/>
+      <w:r>
+        <w:rPr>
+          <w:rFonts w:ascii="Times New Roman" w:hAnsi="Times New Roman" w:cs="Times New Roman"/>
+          <w:sz w:val="24"/>
+          <w:szCs w:val="24"/>
+          <w:lang w:val="pt-BR"/>
+        </w:rPr>
+        <w:t xml:space="preserve"> data, </w:t>
+      </w:r>
+      <w:proofErr w:type="spellStart"/>
+      <w:r>
+        <w:rPr>
+          <w:rFonts w:ascii="Times New Roman" w:hAnsi="Times New Roman" w:cs="Times New Roman"/>
+          <w:sz w:val="24"/>
+          <w:szCs w:val="24"/>
+          <w:lang w:val="pt-BR"/>
+        </w:rPr>
+        <w:t>an</w:t>
+      </w:r>
+      <w:proofErr w:type="spellEnd"/>
+      <w:r>
+        <w:rPr>
+          <w:rFonts w:ascii="Times New Roman" w:hAnsi="Times New Roman" w:cs="Times New Roman"/>
+          <w:sz w:val="24"/>
+          <w:szCs w:val="24"/>
+          <w:lang w:val="pt-BR"/>
+        </w:rPr>
+        <w:t xml:space="preserve"> SQL query </w:t>
+      </w:r>
+      <w:proofErr w:type="spellStart"/>
+      <w:r>
+        <w:rPr>
+          <w:rFonts w:ascii="Times New Roman" w:hAnsi="Times New Roman" w:cs="Times New Roman"/>
+          <w:sz w:val="24"/>
+          <w:szCs w:val="24"/>
+          <w:lang w:val="pt-BR"/>
+        </w:rPr>
+        <w:t>was</w:t>
+      </w:r>
+      <w:proofErr w:type="spellEnd"/>
+      <w:r>
+        <w:rPr>
+          <w:rFonts w:ascii="Times New Roman" w:hAnsi="Times New Roman" w:cs="Times New Roman"/>
+          <w:sz w:val="24"/>
+          <w:szCs w:val="24"/>
+          <w:lang w:val="pt-BR"/>
+        </w:rPr>
+        <w:t xml:space="preserve"> </w:t>
+      </w:r>
+      <w:proofErr w:type="spellStart"/>
+      <w:r>
+        <w:rPr>
+          <w:rFonts w:ascii="Times New Roman" w:hAnsi="Times New Roman" w:cs="Times New Roman"/>
+          <w:sz w:val="24"/>
+          <w:szCs w:val="24"/>
+          <w:lang w:val="pt-BR"/>
+        </w:rPr>
+        <w:t>created</w:t>
+      </w:r>
+      <w:proofErr w:type="spellEnd"/>
+      <w:r>
+        <w:rPr>
+          <w:rFonts w:ascii="Times New Roman" w:hAnsi="Times New Roman" w:cs="Times New Roman"/>
+          <w:sz w:val="24"/>
+          <w:szCs w:val="24"/>
+          <w:lang w:val="pt-BR"/>
+        </w:rPr>
+        <w:t xml:space="preserve"> </w:t>
+      </w:r>
+      <w:proofErr w:type="spellStart"/>
+      <w:r>
+        <w:rPr>
+          <w:rFonts w:ascii="Times New Roman" w:hAnsi="Times New Roman" w:cs="Times New Roman"/>
+          <w:sz w:val="24"/>
+          <w:szCs w:val="24"/>
+          <w:lang w:val="pt-BR"/>
+        </w:rPr>
+        <w:t>to</w:t>
+      </w:r>
+      <w:proofErr w:type="spellEnd"/>
+      <w:r>
+        <w:rPr>
+          <w:rFonts w:ascii="Times New Roman" w:hAnsi="Times New Roman" w:cs="Times New Roman"/>
+          <w:sz w:val="24"/>
+          <w:szCs w:val="24"/>
+          <w:lang w:val="pt-BR"/>
+        </w:rPr>
+        <w:t xml:space="preserve"> combine </w:t>
+      </w:r>
+      <w:proofErr w:type="spellStart"/>
+      <w:r>
+        <w:rPr>
+          <w:rFonts w:ascii="Times New Roman" w:hAnsi="Times New Roman" w:cs="Times New Roman"/>
+          <w:sz w:val="24"/>
+          <w:szCs w:val="24"/>
+          <w:lang w:val="pt-BR"/>
+        </w:rPr>
+        <w:t>both</w:t>
+      </w:r>
+      <w:proofErr w:type="spellEnd"/>
+      <w:r>
+        <w:rPr>
+          <w:rFonts w:ascii="Times New Roman" w:hAnsi="Times New Roman" w:cs="Times New Roman"/>
+          <w:sz w:val="24"/>
+          <w:szCs w:val="24"/>
+          <w:lang w:val="pt-BR"/>
+        </w:rPr>
+        <w:t xml:space="preserve"> checkouts </w:t>
+      </w:r>
+      <w:proofErr w:type="spellStart"/>
+      <w:r>
+        <w:rPr>
+          <w:rFonts w:ascii="Times New Roman" w:hAnsi="Times New Roman" w:cs="Times New Roman"/>
+          <w:sz w:val="24"/>
+          <w:szCs w:val="24"/>
+          <w:lang w:val="pt-BR"/>
+        </w:rPr>
+        <w:t>and</w:t>
+      </w:r>
+      <w:proofErr w:type="spellEnd"/>
+      <w:r>
+        <w:rPr>
+          <w:rFonts w:ascii="Times New Roman" w:hAnsi="Times New Roman" w:cs="Times New Roman"/>
+          <w:sz w:val="24"/>
+          <w:szCs w:val="24"/>
+          <w:lang w:val="pt-BR"/>
+        </w:rPr>
+        <w:t xml:space="preserve"> compare </w:t>
+      </w:r>
+      <w:proofErr w:type="spellStart"/>
+      <w:r>
+        <w:rPr>
+          <w:rFonts w:ascii="Times New Roman" w:hAnsi="Times New Roman" w:cs="Times New Roman"/>
+          <w:sz w:val="24"/>
+          <w:szCs w:val="24"/>
+          <w:lang w:val="pt-BR"/>
+        </w:rPr>
+        <w:t>current</w:t>
+      </w:r>
+      <w:proofErr w:type="spellEnd"/>
+      <w:r>
+        <w:rPr>
+          <w:rFonts w:ascii="Times New Roman" w:hAnsi="Times New Roman" w:cs="Times New Roman"/>
+          <w:sz w:val="24"/>
+          <w:szCs w:val="24"/>
+          <w:lang w:val="pt-BR"/>
+        </w:rPr>
+        <w:t xml:space="preserve"> </w:t>
+      </w:r>
+      <w:proofErr w:type="spellStart"/>
+      <w:r>
+        <w:rPr>
+          <w:rFonts w:ascii="Times New Roman" w:hAnsi="Times New Roman" w:cs="Times New Roman"/>
+          <w:sz w:val="24"/>
+          <w:szCs w:val="24"/>
+          <w:lang w:val="pt-BR"/>
+        </w:rPr>
+        <w:t>sales</w:t>
+      </w:r>
+      <w:proofErr w:type="spellEnd"/>
+      <w:r>
+        <w:rPr>
+          <w:rFonts w:ascii="Times New Roman" w:hAnsi="Times New Roman" w:cs="Times New Roman"/>
+          <w:sz w:val="24"/>
+          <w:szCs w:val="24"/>
+          <w:lang w:val="pt-BR"/>
+        </w:rPr>
+        <w:t xml:space="preserve"> </w:t>
+      </w:r>
+      <w:proofErr w:type="spellStart"/>
+      <w:r>
+        <w:rPr>
+          <w:rFonts w:ascii="Times New Roman" w:hAnsi="Times New Roman" w:cs="Times New Roman"/>
+          <w:sz w:val="24"/>
+          <w:szCs w:val="24"/>
+          <w:lang w:val="pt-BR"/>
+        </w:rPr>
+        <w:t>against</w:t>
+      </w:r>
+      <w:proofErr w:type="spellEnd"/>
+      <w:r>
+        <w:rPr>
+          <w:rFonts w:ascii="Times New Roman" w:hAnsi="Times New Roman" w:cs="Times New Roman"/>
+          <w:sz w:val="24"/>
+          <w:szCs w:val="24"/>
+          <w:lang w:val="pt-BR"/>
+        </w:rPr>
+        <w:t xml:space="preserve"> </w:t>
+      </w:r>
+      <w:proofErr w:type="spellStart"/>
+      <w:r>
+        <w:rPr>
+          <w:rFonts w:ascii="Times New Roman" w:hAnsi="Times New Roman" w:cs="Times New Roman"/>
+          <w:sz w:val="24"/>
+          <w:szCs w:val="24"/>
+          <w:lang w:val="pt-BR"/>
+        </w:rPr>
+        <w:t>the</w:t>
+      </w:r>
+      <w:proofErr w:type="spellEnd"/>
+      <w:r>
+        <w:rPr>
+          <w:rFonts w:ascii="Times New Roman" w:hAnsi="Times New Roman" w:cs="Times New Roman"/>
+          <w:sz w:val="24"/>
+          <w:szCs w:val="24"/>
+          <w:lang w:val="pt-BR"/>
+        </w:rPr>
+        <w:t xml:space="preserve"> </w:t>
+      </w:r>
+      <w:proofErr w:type="spellStart"/>
+      <w:r>
+        <w:rPr>
+          <w:rFonts w:ascii="Times New Roman" w:hAnsi="Times New Roman" w:cs="Times New Roman"/>
+          <w:sz w:val="24"/>
+          <w:szCs w:val="24"/>
+          <w:lang w:val="pt-BR"/>
+        </w:rPr>
+        <w:t>average</w:t>
+      </w:r>
+      <w:proofErr w:type="spellEnd"/>
+      <w:r>
+        <w:rPr>
+          <w:rFonts w:ascii="Times New Roman" w:hAnsi="Times New Roman" w:cs="Times New Roman"/>
+          <w:sz w:val="24"/>
+          <w:szCs w:val="24"/>
+          <w:lang w:val="pt-BR"/>
+        </w:rPr>
+        <w:t xml:space="preserve"> </w:t>
+      </w:r>
+      <w:proofErr w:type="spellStart"/>
+      <w:r>
+        <w:rPr>
+          <w:rFonts w:ascii="Times New Roman" w:hAnsi="Times New Roman" w:cs="Times New Roman"/>
+          <w:sz w:val="24"/>
+          <w:szCs w:val="24"/>
+          <w:lang w:val="pt-BR"/>
+        </w:rPr>
+        <w:t>sales</w:t>
+      </w:r>
+      <w:proofErr w:type="spellEnd"/>
+      <w:r>
+        <w:rPr>
+          <w:rFonts w:ascii="Times New Roman" w:hAnsi="Times New Roman" w:cs="Times New Roman"/>
+          <w:sz w:val="24"/>
+          <w:szCs w:val="24"/>
+          <w:lang w:val="pt-BR"/>
+        </w:rPr>
+        <w:t xml:space="preserve"> </w:t>
+      </w:r>
+      <w:proofErr w:type="spellStart"/>
+      <w:r>
+        <w:rPr>
+          <w:rFonts w:ascii="Times New Roman" w:hAnsi="Times New Roman" w:cs="Times New Roman"/>
+          <w:sz w:val="24"/>
+          <w:szCs w:val="24"/>
+          <w:lang w:val="pt-BR"/>
+        </w:rPr>
+        <w:t>from</w:t>
+      </w:r>
+      <w:proofErr w:type="spellEnd"/>
+      <w:r>
+        <w:rPr>
+          <w:rFonts w:ascii="Times New Roman" w:hAnsi="Times New Roman" w:cs="Times New Roman"/>
+          <w:sz w:val="24"/>
+          <w:szCs w:val="24"/>
+          <w:lang w:val="pt-BR"/>
+        </w:rPr>
+        <w:t xml:space="preserve"> </w:t>
+      </w:r>
+      <w:proofErr w:type="spellStart"/>
+      <w:r>
+        <w:rPr>
+          <w:rFonts w:ascii="Times New Roman" w:hAnsi="Times New Roman" w:cs="Times New Roman"/>
+          <w:sz w:val="24"/>
+          <w:szCs w:val="24"/>
+          <w:lang w:val="pt-BR"/>
+        </w:rPr>
+        <w:t>the</w:t>
+      </w:r>
+      <w:proofErr w:type="spellEnd"/>
+      <w:r>
+        <w:rPr>
+          <w:rFonts w:ascii="Times New Roman" w:hAnsi="Times New Roman" w:cs="Times New Roman"/>
+          <w:sz w:val="24"/>
+          <w:szCs w:val="24"/>
+          <w:lang w:val="pt-BR"/>
+        </w:rPr>
+        <w:t xml:space="preserve"> </w:t>
+      </w:r>
+      <w:proofErr w:type="spellStart"/>
+      <w:r>
+        <w:rPr>
+          <w:rFonts w:ascii="Times New Roman" w:hAnsi="Times New Roman" w:cs="Times New Roman"/>
+          <w:sz w:val="24"/>
+          <w:szCs w:val="24"/>
+          <w:lang w:val="pt-BR"/>
+        </w:rPr>
+        <w:t>previous</w:t>
+      </w:r>
+      <w:proofErr w:type="spellEnd"/>
+      <w:r>
+        <w:rPr>
+          <w:rFonts w:ascii="Times New Roman" w:hAnsi="Times New Roman" w:cs="Times New Roman"/>
+          <w:sz w:val="24"/>
+          <w:szCs w:val="24"/>
+          <w:lang w:val="pt-BR"/>
+        </w:rPr>
+        <w:t xml:space="preserve"> </w:t>
+      </w:r>
+      <w:proofErr w:type="spellStart"/>
+      <w:r>
+        <w:rPr>
+          <w:rFonts w:ascii="Times New Roman" w:hAnsi="Times New Roman" w:cs="Times New Roman"/>
+          <w:sz w:val="24"/>
+          <w:szCs w:val="24"/>
+          <w:lang w:val="pt-BR"/>
+        </w:rPr>
+        <w:t>week</w:t>
+      </w:r>
+      <w:proofErr w:type="spellEnd"/>
+      <w:r>
+        <w:rPr>
+          <w:rFonts w:ascii="Times New Roman" w:hAnsi="Times New Roman" w:cs="Times New Roman"/>
+          <w:sz w:val="24"/>
+          <w:szCs w:val="24"/>
+          <w:lang w:val="pt-BR"/>
+        </w:rPr>
+        <w:t xml:space="preserve">. The query </w:t>
+      </w:r>
+      <w:proofErr w:type="spellStart"/>
+      <w:r>
+        <w:rPr>
+          <w:rFonts w:ascii="Times New Roman" w:hAnsi="Times New Roman" w:cs="Times New Roman"/>
+          <w:sz w:val="24"/>
+          <w:szCs w:val="24"/>
+          <w:lang w:val="pt-BR"/>
+        </w:rPr>
+        <w:t>calculated</w:t>
+      </w:r>
+      <w:proofErr w:type="spellEnd"/>
+      <w:r>
+        <w:rPr>
+          <w:rFonts w:ascii="Times New Roman" w:hAnsi="Times New Roman" w:cs="Times New Roman"/>
+          <w:sz w:val="24"/>
+          <w:szCs w:val="24"/>
+          <w:lang w:val="pt-BR"/>
+        </w:rPr>
+        <w:t xml:space="preserve"> a delta </w:t>
+      </w:r>
+      <w:proofErr w:type="spellStart"/>
+      <w:r>
+        <w:rPr>
+          <w:rFonts w:ascii="Times New Roman" w:hAnsi="Times New Roman" w:cs="Times New Roman"/>
+          <w:sz w:val="24"/>
+          <w:szCs w:val="24"/>
+          <w:lang w:val="pt-BR"/>
+        </w:rPr>
+        <w:t>by</w:t>
+      </w:r>
+      <w:proofErr w:type="spellEnd"/>
+      <w:r>
+        <w:rPr>
+          <w:rFonts w:ascii="Times New Roman" w:hAnsi="Times New Roman" w:cs="Times New Roman"/>
+          <w:sz w:val="24"/>
+          <w:szCs w:val="24"/>
+          <w:lang w:val="pt-BR"/>
+        </w:rPr>
+        <w:t xml:space="preserve"> </w:t>
+      </w:r>
+      <w:proofErr w:type="spellStart"/>
+      <w:r>
+        <w:rPr>
+          <w:rFonts w:ascii="Times New Roman" w:hAnsi="Times New Roman" w:cs="Times New Roman"/>
+          <w:sz w:val="24"/>
+          <w:szCs w:val="24"/>
+          <w:lang w:val="pt-BR"/>
+        </w:rPr>
+        <w:t>summing</w:t>
+      </w:r>
+      <w:proofErr w:type="spellEnd"/>
+      <w:r>
+        <w:rPr>
+          <w:rFonts w:ascii="Times New Roman" w:hAnsi="Times New Roman" w:cs="Times New Roman"/>
+          <w:sz w:val="24"/>
+          <w:szCs w:val="24"/>
+          <w:lang w:val="pt-BR"/>
+        </w:rPr>
+        <w:t xml:space="preserve"> </w:t>
+      </w:r>
+      <w:proofErr w:type="spellStart"/>
+      <w:r>
+        <w:rPr>
+          <w:rFonts w:ascii="Times New Roman" w:hAnsi="Times New Roman" w:cs="Times New Roman"/>
+          <w:sz w:val="24"/>
+          <w:szCs w:val="24"/>
+          <w:lang w:val="pt-BR"/>
+        </w:rPr>
+        <w:t>the</w:t>
+      </w:r>
+      <w:proofErr w:type="spellEnd"/>
+      <w:r>
+        <w:rPr>
+          <w:rFonts w:ascii="Times New Roman" w:hAnsi="Times New Roman" w:cs="Times New Roman"/>
+          <w:sz w:val="24"/>
+          <w:szCs w:val="24"/>
+          <w:lang w:val="pt-BR"/>
+        </w:rPr>
+        <w:t xml:space="preserve"> </w:t>
+      </w:r>
+      <w:proofErr w:type="spellStart"/>
+      <w:r>
+        <w:rPr>
+          <w:rFonts w:ascii="Times New Roman" w:hAnsi="Times New Roman" w:cs="Times New Roman"/>
+          <w:sz w:val="24"/>
+          <w:szCs w:val="24"/>
+          <w:lang w:val="pt-BR"/>
+        </w:rPr>
+        <w:t>difference</w:t>
+      </w:r>
+      <w:proofErr w:type="spellEnd"/>
+      <w:r>
+        <w:rPr>
+          <w:rFonts w:ascii="Times New Roman" w:hAnsi="Times New Roman" w:cs="Times New Roman"/>
+          <w:sz w:val="24"/>
+          <w:szCs w:val="24"/>
+          <w:lang w:val="pt-BR"/>
+        </w:rPr>
+        <w:t xml:space="preserve"> </w:t>
+      </w:r>
+      <w:proofErr w:type="spellStart"/>
+      <w:r>
+        <w:rPr>
+          <w:rFonts w:ascii="Times New Roman" w:hAnsi="Times New Roman" w:cs="Times New Roman"/>
+          <w:sz w:val="24"/>
+          <w:szCs w:val="24"/>
+          <w:lang w:val="pt-BR"/>
+        </w:rPr>
+        <w:t>between</w:t>
+      </w:r>
+      <w:proofErr w:type="spellEnd"/>
+      <w:r>
+        <w:rPr>
+          <w:rFonts w:ascii="Times New Roman" w:hAnsi="Times New Roman" w:cs="Times New Roman"/>
+          <w:sz w:val="24"/>
+          <w:szCs w:val="24"/>
+          <w:lang w:val="pt-BR"/>
+        </w:rPr>
+        <w:t xml:space="preserve"> </w:t>
+      </w:r>
+      <w:proofErr w:type="spellStart"/>
+      <w:r>
+        <w:rPr>
+          <w:rFonts w:ascii="Times New Roman" w:hAnsi="Times New Roman" w:cs="Times New Roman"/>
+          <w:sz w:val="24"/>
+          <w:szCs w:val="24"/>
+          <w:lang w:val="pt-BR"/>
+        </w:rPr>
+        <w:t>today’s</w:t>
+      </w:r>
+      <w:proofErr w:type="spellEnd"/>
+      <w:r>
+        <w:rPr>
+          <w:rFonts w:ascii="Times New Roman" w:hAnsi="Times New Roman" w:cs="Times New Roman"/>
+          <w:sz w:val="24"/>
+          <w:szCs w:val="24"/>
+          <w:lang w:val="pt-BR"/>
+        </w:rPr>
+        <w:t xml:space="preserve"> </w:t>
+      </w:r>
+      <w:proofErr w:type="spellStart"/>
+      <w:r>
+        <w:rPr>
+          <w:rFonts w:ascii="Times New Roman" w:hAnsi="Times New Roman" w:cs="Times New Roman"/>
+          <w:sz w:val="24"/>
+          <w:szCs w:val="24"/>
+          <w:lang w:val="pt-BR"/>
+        </w:rPr>
+        <w:t>sales</w:t>
+      </w:r>
+      <w:proofErr w:type="spellEnd"/>
+      <w:r>
+        <w:rPr>
+          <w:rFonts w:ascii="Times New Roman" w:hAnsi="Times New Roman" w:cs="Times New Roman"/>
+          <w:sz w:val="24"/>
+          <w:szCs w:val="24"/>
+          <w:lang w:val="pt-BR"/>
+        </w:rPr>
+        <w:t xml:space="preserve"> </w:t>
+      </w:r>
+      <w:proofErr w:type="spellStart"/>
+      <w:r>
+        <w:rPr>
+          <w:rFonts w:ascii="Times New Roman" w:hAnsi="Times New Roman" w:cs="Times New Roman"/>
+          <w:sz w:val="24"/>
+          <w:szCs w:val="24"/>
+          <w:lang w:val="pt-BR"/>
+        </w:rPr>
+        <w:t>and</w:t>
+      </w:r>
+      <w:proofErr w:type="spellEnd"/>
+      <w:r>
+        <w:rPr>
+          <w:rFonts w:ascii="Times New Roman" w:hAnsi="Times New Roman" w:cs="Times New Roman"/>
+          <w:sz w:val="24"/>
+          <w:szCs w:val="24"/>
+          <w:lang w:val="pt-BR"/>
+        </w:rPr>
+        <w:t xml:space="preserve"> </w:t>
+      </w:r>
+      <w:proofErr w:type="spellStart"/>
+      <w:r>
+        <w:rPr>
+          <w:rFonts w:ascii="Times New Roman" w:hAnsi="Times New Roman" w:cs="Times New Roman"/>
+          <w:sz w:val="24"/>
+          <w:szCs w:val="24"/>
+          <w:lang w:val="pt-BR"/>
+        </w:rPr>
+        <w:t>last</w:t>
+      </w:r>
+      <w:proofErr w:type="spellEnd"/>
+      <w:r>
+        <w:rPr>
+          <w:rFonts w:ascii="Times New Roman" w:hAnsi="Times New Roman" w:cs="Times New Roman"/>
+          <w:sz w:val="24"/>
+          <w:szCs w:val="24"/>
+          <w:lang w:val="pt-BR"/>
+        </w:rPr>
+        <w:t xml:space="preserve"> </w:t>
+      </w:r>
+      <w:proofErr w:type="spellStart"/>
+      <w:r>
+        <w:rPr>
+          <w:rFonts w:ascii="Times New Roman" w:hAnsi="Times New Roman" w:cs="Times New Roman"/>
+          <w:sz w:val="24"/>
+          <w:szCs w:val="24"/>
+          <w:lang w:val="pt-BR"/>
+        </w:rPr>
+        <w:t>week’s</w:t>
+      </w:r>
+      <w:proofErr w:type="spellEnd"/>
+      <w:r>
+        <w:rPr>
+          <w:rFonts w:ascii="Times New Roman" w:hAnsi="Times New Roman" w:cs="Times New Roman"/>
+          <w:sz w:val="24"/>
+          <w:szCs w:val="24"/>
+          <w:lang w:val="pt-BR"/>
+        </w:rPr>
+        <w:t xml:space="preserve"> </w:t>
+      </w:r>
+      <w:proofErr w:type="spellStart"/>
+      <w:r>
+        <w:rPr>
+          <w:rFonts w:ascii="Times New Roman" w:hAnsi="Times New Roman" w:cs="Times New Roman"/>
+          <w:sz w:val="24"/>
+          <w:szCs w:val="24"/>
+          <w:lang w:val="pt-BR"/>
+        </w:rPr>
+        <w:t>average</w:t>
+      </w:r>
+      <w:proofErr w:type="spellEnd"/>
+      <w:r>
+        <w:rPr>
+          <w:rFonts w:ascii="Times New Roman" w:hAnsi="Times New Roman" w:cs="Times New Roman"/>
+          <w:sz w:val="24"/>
+          <w:szCs w:val="24"/>
+          <w:lang w:val="pt-BR"/>
+        </w:rPr>
+        <w:t xml:space="preserve"> for </w:t>
+      </w:r>
+      <w:proofErr w:type="spellStart"/>
+      <w:r>
+        <w:rPr>
+          <w:rFonts w:ascii="Times New Roman" w:hAnsi="Times New Roman" w:cs="Times New Roman"/>
+          <w:sz w:val="24"/>
+          <w:szCs w:val="24"/>
+          <w:lang w:val="pt-BR"/>
+        </w:rPr>
+        <w:t>both</w:t>
+      </w:r>
+      <w:proofErr w:type="spellEnd"/>
+      <w:r>
+        <w:rPr>
+          <w:rFonts w:ascii="Times New Roman" w:hAnsi="Times New Roman" w:cs="Times New Roman"/>
+          <w:sz w:val="24"/>
+          <w:szCs w:val="24"/>
+          <w:lang w:val="pt-BR"/>
+        </w:rPr>
+        <w:t xml:space="preserve"> checkouts </w:t>
+      </w:r>
+      <w:proofErr w:type="spellStart"/>
+      <w:r>
+        <w:rPr>
+          <w:rFonts w:ascii="Times New Roman" w:hAnsi="Times New Roman" w:cs="Times New Roman"/>
+          <w:sz w:val="24"/>
+          <w:szCs w:val="24"/>
+          <w:lang w:val="pt-BR"/>
+        </w:rPr>
+        <w:t>at</w:t>
+      </w:r>
+      <w:proofErr w:type="spellEnd"/>
+      <w:r>
+        <w:rPr>
+          <w:rFonts w:ascii="Times New Roman" w:hAnsi="Times New Roman" w:cs="Times New Roman"/>
+          <w:sz w:val="24"/>
+          <w:szCs w:val="24"/>
+          <w:lang w:val="pt-BR"/>
+        </w:rPr>
+        <w:t xml:space="preserve"> </w:t>
+      </w:r>
+      <w:proofErr w:type="spellStart"/>
+      <w:r>
+        <w:rPr>
+          <w:rFonts w:ascii="Times New Roman" w:hAnsi="Times New Roman" w:cs="Times New Roman"/>
+          <w:sz w:val="24"/>
+          <w:szCs w:val="24"/>
+          <w:lang w:val="pt-BR"/>
+        </w:rPr>
+        <w:t>each</w:t>
+      </w:r>
+      <w:proofErr w:type="spellEnd"/>
+      <w:r>
+        <w:rPr>
+          <w:rFonts w:ascii="Times New Roman" w:hAnsi="Times New Roman" w:cs="Times New Roman"/>
+          <w:sz w:val="24"/>
+          <w:szCs w:val="24"/>
+          <w:lang w:val="pt-BR"/>
+        </w:rPr>
+        <w:t xml:space="preserve"> hour. </w:t>
+      </w:r>
+      <w:proofErr w:type="spellStart"/>
+      <w:r>
+        <w:rPr>
+          <w:rFonts w:ascii="Times New Roman" w:hAnsi="Times New Roman" w:cs="Times New Roman"/>
+          <w:sz w:val="24"/>
+          <w:szCs w:val="24"/>
+          <w:lang w:val="pt-BR"/>
+        </w:rPr>
+        <w:t>This</w:t>
+      </w:r>
+      <w:proofErr w:type="spellEnd"/>
+      <w:r>
+        <w:rPr>
+          <w:rFonts w:ascii="Times New Roman" w:hAnsi="Times New Roman" w:cs="Times New Roman"/>
+          <w:sz w:val="24"/>
+          <w:szCs w:val="24"/>
+          <w:lang w:val="pt-BR"/>
+        </w:rPr>
+        <w:t xml:space="preserve"> approach </w:t>
+      </w:r>
+      <w:proofErr w:type="spellStart"/>
+      <w:r>
+        <w:rPr>
+          <w:rFonts w:ascii="Times New Roman" w:hAnsi="Times New Roman" w:cs="Times New Roman"/>
+          <w:sz w:val="24"/>
+          <w:szCs w:val="24"/>
+          <w:lang w:val="pt-BR"/>
+        </w:rPr>
+        <w:t>provided</w:t>
+      </w:r>
+      <w:proofErr w:type="spellEnd"/>
+      <w:r>
+        <w:rPr>
+          <w:rFonts w:ascii="Times New Roman" w:hAnsi="Times New Roman" w:cs="Times New Roman"/>
+          <w:sz w:val="24"/>
+          <w:szCs w:val="24"/>
+          <w:lang w:val="pt-BR"/>
+        </w:rPr>
+        <w:t xml:space="preserve"> a </w:t>
+      </w:r>
+      <w:proofErr w:type="spellStart"/>
+      <w:r>
+        <w:rPr>
+          <w:rFonts w:ascii="Times New Roman" w:hAnsi="Times New Roman" w:cs="Times New Roman"/>
+          <w:sz w:val="24"/>
+          <w:szCs w:val="24"/>
+          <w:lang w:val="pt-BR"/>
+        </w:rPr>
+        <w:t>consolidated</w:t>
+      </w:r>
+      <w:proofErr w:type="spellEnd"/>
+      <w:r>
+        <w:rPr>
+          <w:rFonts w:ascii="Times New Roman" w:hAnsi="Times New Roman" w:cs="Times New Roman"/>
+          <w:sz w:val="24"/>
+          <w:szCs w:val="24"/>
+          <w:lang w:val="pt-BR"/>
+        </w:rPr>
+        <w:t xml:space="preserve"> </w:t>
+      </w:r>
+      <w:proofErr w:type="spellStart"/>
+      <w:r>
+        <w:rPr>
+          <w:rFonts w:ascii="Times New Roman" w:hAnsi="Times New Roman" w:cs="Times New Roman"/>
+          <w:sz w:val="24"/>
+          <w:szCs w:val="24"/>
+          <w:lang w:val="pt-BR"/>
+        </w:rPr>
+        <w:t>view</w:t>
+      </w:r>
+      <w:proofErr w:type="spellEnd"/>
+      <w:r>
+        <w:rPr>
+          <w:rFonts w:ascii="Times New Roman" w:hAnsi="Times New Roman" w:cs="Times New Roman"/>
+          <w:sz w:val="24"/>
+          <w:szCs w:val="24"/>
+          <w:lang w:val="pt-BR"/>
+        </w:rPr>
+        <w:t xml:space="preserve"> </w:t>
+      </w:r>
+      <w:proofErr w:type="spellStart"/>
+      <w:r>
+        <w:rPr>
+          <w:rFonts w:ascii="Times New Roman" w:hAnsi="Times New Roman" w:cs="Times New Roman"/>
+          <w:sz w:val="24"/>
+          <w:szCs w:val="24"/>
+          <w:lang w:val="pt-BR"/>
+        </w:rPr>
+        <w:t>of</w:t>
+      </w:r>
+      <w:proofErr w:type="spellEnd"/>
+      <w:r>
+        <w:rPr>
+          <w:rFonts w:ascii="Times New Roman" w:hAnsi="Times New Roman" w:cs="Times New Roman"/>
+          <w:sz w:val="24"/>
+          <w:szCs w:val="24"/>
+          <w:lang w:val="pt-BR"/>
+        </w:rPr>
+        <w:t xml:space="preserve"> </w:t>
+      </w:r>
+      <w:proofErr w:type="spellStart"/>
+      <w:r>
+        <w:rPr>
+          <w:rFonts w:ascii="Times New Roman" w:hAnsi="Times New Roman" w:cs="Times New Roman"/>
+          <w:sz w:val="24"/>
+          <w:szCs w:val="24"/>
+          <w:lang w:val="pt-BR"/>
+        </w:rPr>
+        <w:t>deviations</w:t>
+      </w:r>
+      <w:proofErr w:type="spellEnd"/>
+      <w:r>
+        <w:rPr>
+          <w:rFonts w:ascii="Times New Roman" w:hAnsi="Times New Roman" w:cs="Times New Roman"/>
+          <w:sz w:val="24"/>
+          <w:szCs w:val="24"/>
+          <w:lang w:val="pt-BR"/>
+        </w:rPr>
+        <w:t xml:space="preserve"> </w:t>
+      </w:r>
+      <w:proofErr w:type="spellStart"/>
+      <w:r>
+        <w:rPr>
+          <w:rFonts w:ascii="Times New Roman" w:hAnsi="Times New Roman" w:cs="Times New Roman"/>
+          <w:sz w:val="24"/>
+          <w:szCs w:val="24"/>
+          <w:lang w:val="pt-BR"/>
+        </w:rPr>
+        <w:t>from</w:t>
+      </w:r>
+      <w:proofErr w:type="spellEnd"/>
+      <w:r>
+        <w:rPr>
+          <w:rFonts w:ascii="Times New Roman" w:hAnsi="Times New Roman" w:cs="Times New Roman"/>
+          <w:sz w:val="24"/>
+          <w:szCs w:val="24"/>
+          <w:lang w:val="pt-BR"/>
+        </w:rPr>
+        <w:t xml:space="preserve"> normal </w:t>
+      </w:r>
+      <w:proofErr w:type="spellStart"/>
+      <w:r>
+        <w:rPr>
+          <w:rFonts w:ascii="Times New Roman" w:hAnsi="Times New Roman" w:cs="Times New Roman"/>
+          <w:sz w:val="24"/>
+          <w:szCs w:val="24"/>
+          <w:lang w:val="pt-BR"/>
+        </w:rPr>
+        <w:t>behavior</w:t>
+      </w:r>
+      <w:proofErr w:type="spellEnd"/>
+      <w:r>
+        <w:rPr>
+          <w:rFonts w:ascii="Times New Roman" w:hAnsi="Times New Roman" w:cs="Times New Roman"/>
+          <w:sz w:val="24"/>
+          <w:szCs w:val="24"/>
+          <w:lang w:val="pt-BR"/>
+        </w:rPr>
+        <w:t xml:space="preserve"> </w:t>
+      </w:r>
+      <w:proofErr w:type="spellStart"/>
+      <w:r>
+        <w:rPr>
+          <w:rFonts w:ascii="Times New Roman" w:hAnsi="Times New Roman" w:cs="Times New Roman"/>
+          <w:sz w:val="24"/>
+          <w:szCs w:val="24"/>
+          <w:lang w:val="pt-BR"/>
+        </w:rPr>
+        <w:t>across</w:t>
+      </w:r>
+      <w:proofErr w:type="spellEnd"/>
+      <w:r>
+        <w:rPr>
+          <w:rFonts w:ascii="Times New Roman" w:hAnsi="Times New Roman" w:cs="Times New Roman"/>
+          <w:sz w:val="24"/>
+          <w:szCs w:val="24"/>
+          <w:lang w:val="pt-BR"/>
+        </w:rPr>
+        <w:t xml:space="preserve"> </w:t>
+      </w:r>
+      <w:proofErr w:type="spellStart"/>
+      <w:r>
+        <w:rPr>
+          <w:rFonts w:ascii="Times New Roman" w:hAnsi="Times New Roman" w:cs="Times New Roman"/>
+          <w:sz w:val="24"/>
+          <w:szCs w:val="24"/>
+          <w:lang w:val="pt-BR"/>
+        </w:rPr>
+        <w:t>both</w:t>
+      </w:r>
+      <w:proofErr w:type="spellEnd"/>
+      <w:r>
+        <w:rPr>
+          <w:rFonts w:ascii="Times New Roman" w:hAnsi="Times New Roman" w:cs="Times New Roman"/>
+          <w:sz w:val="24"/>
+          <w:szCs w:val="24"/>
+          <w:lang w:val="pt-BR"/>
+        </w:rPr>
+        <w:t xml:space="preserve"> POS systems.</w:t>
       </w:r>
     </w:p>
     <w:p>
@@ -642,27 +2071,7 @@
           <w:szCs w:val="24"/>
           <w:lang w:val="pt-BR"/>
         </w:rPr>
-        <w:t>an</w:t>
-      </w:r>
-      <w:proofErr w:type="spellEnd"/>
-      <w:r>
-        <w:rPr>
-          <w:rFonts w:ascii="Times New Roman" w:hAnsi="Times New Roman" w:cs="Times New Roman"/>
-          <w:sz w:val="24"/>
-          <w:szCs w:val="24"/>
-          <w:lang w:val="pt-BR"/>
-        </w:rPr>
-        <w:t xml:space="preserve"> </w:t>
-      </w:r>
-      <w:proofErr w:type="spellStart"/>
-      <w:r>
-        <w:rPr>
-          <w:rFonts w:ascii="Times New Roman" w:hAnsi="Times New Roman" w:cs="Times New Roman"/>
-          <w:sz w:val="24"/>
-          <w:szCs w:val="24"/>
-          <w:lang w:val="pt-BR"/>
-        </w:rPr>
-        <w:t>atypical</w:t>
+        <w:t>elevated</w:t>
       </w:r>
       <w:proofErr w:type="spellEnd"/>
       <w:r>
@@ -702,87 +2111,47 @@
           <w:szCs w:val="24"/>
           <w:lang w:val="pt-BR"/>
         </w:rPr>
-        <w:t>pattern</w:t>
-      </w:r>
-      <w:proofErr w:type="spellEnd"/>
-      <w:r>
-        <w:rPr>
-          <w:rFonts w:ascii="Times New Roman" w:hAnsi="Times New Roman" w:cs="Times New Roman"/>
-          <w:sz w:val="24"/>
-          <w:szCs w:val="24"/>
-          <w:lang w:val="pt-BR"/>
-        </w:rPr>
-        <w:t xml:space="preserve"> </w:t>
-      </w:r>
-      <w:proofErr w:type="spellStart"/>
-      <w:r>
-        <w:rPr>
-          <w:rFonts w:ascii="Times New Roman" w:hAnsi="Times New Roman" w:cs="Times New Roman"/>
-          <w:sz w:val="24"/>
-          <w:szCs w:val="24"/>
-          <w:lang w:val="pt-BR"/>
-        </w:rPr>
-        <w:t>rather</w:t>
-      </w:r>
-      <w:proofErr w:type="spellEnd"/>
-      <w:r>
-        <w:rPr>
-          <w:rFonts w:ascii="Times New Roman" w:hAnsi="Times New Roman" w:cs="Times New Roman"/>
-          <w:sz w:val="24"/>
-          <w:szCs w:val="24"/>
-          <w:lang w:val="pt-BR"/>
-        </w:rPr>
-        <w:t xml:space="preserve"> </w:t>
-      </w:r>
-      <w:proofErr w:type="spellStart"/>
-      <w:r>
-        <w:rPr>
-          <w:rFonts w:ascii="Times New Roman" w:hAnsi="Times New Roman" w:cs="Times New Roman"/>
-          <w:sz w:val="24"/>
-          <w:szCs w:val="24"/>
-          <w:lang w:val="pt-BR"/>
-        </w:rPr>
-        <w:t>than</w:t>
-      </w:r>
-      <w:proofErr w:type="spellEnd"/>
-      <w:r>
-        <w:rPr>
-          <w:rFonts w:ascii="Times New Roman" w:hAnsi="Times New Roman" w:cs="Times New Roman"/>
-          <w:sz w:val="24"/>
-          <w:szCs w:val="24"/>
-          <w:lang w:val="pt-BR"/>
-        </w:rPr>
-        <w:t xml:space="preserve"> a short-</w:t>
-      </w:r>
-      <w:proofErr w:type="spellStart"/>
-      <w:r>
-        <w:rPr>
-          <w:rFonts w:ascii="Times New Roman" w:hAnsi="Times New Roman" w:cs="Times New Roman"/>
-          <w:sz w:val="24"/>
-          <w:szCs w:val="24"/>
-          <w:lang w:val="pt-BR"/>
-        </w:rPr>
-        <w:t>lived</w:t>
-      </w:r>
-      <w:proofErr w:type="spellEnd"/>
-      <w:r>
-        <w:rPr>
-          <w:rFonts w:ascii="Times New Roman" w:hAnsi="Times New Roman" w:cs="Times New Roman"/>
-          <w:sz w:val="24"/>
-          <w:szCs w:val="24"/>
-          <w:lang w:val="pt-BR"/>
-        </w:rPr>
-        <w:t xml:space="preserve"> </w:t>
-      </w:r>
-      <w:proofErr w:type="spellStart"/>
-      <w:r>
-        <w:rPr>
-          <w:rFonts w:ascii="Times New Roman" w:hAnsi="Times New Roman" w:cs="Times New Roman"/>
-          <w:sz w:val="24"/>
-          <w:szCs w:val="24"/>
-          <w:lang w:val="pt-BR"/>
-        </w:rPr>
-        <w:t>fluctuation</w:t>
+        <w:t>during</w:t>
+      </w:r>
+      <w:proofErr w:type="spellEnd"/>
+      <w:r>
+        <w:rPr>
+          <w:rFonts w:ascii="Times New Roman" w:hAnsi="Times New Roman" w:cs="Times New Roman"/>
+          <w:sz w:val="24"/>
+          <w:szCs w:val="24"/>
+          <w:lang w:val="pt-BR"/>
+        </w:rPr>
+        <w:t xml:space="preserve"> </w:t>
+      </w:r>
+      <w:proofErr w:type="spellStart"/>
+      <w:r>
+        <w:rPr>
+          <w:rFonts w:ascii="Times New Roman" w:hAnsi="Times New Roman" w:cs="Times New Roman"/>
+          <w:sz w:val="24"/>
+          <w:szCs w:val="24"/>
+          <w:lang w:val="pt-BR"/>
+        </w:rPr>
+        <w:t>this</w:t>
+      </w:r>
+      <w:proofErr w:type="spellEnd"/>
+      <w:r>
+        <w:rPr>
+          <w:rFonts w:ascii="Times New Roman" w:hAnsi="Times New Roman" w:cs="Times New Roman"/>
+          <w:sz w:val="24"/>
+          <w:szCs w:val="24"/>
+          <w:lang w:val="pt-BR"/>
+        </w:rPr>
+        <w:t xml:space="preserve"> </w:t>
+      </w:r>
+      <w:proofErr w:type="spellStart"/>
+      <w:r>
+        <w:rPr>
+          <w:rFonts w:ascii="Times New Roman" w:hAnsi="Times New Roman" w:cs="Times New Roman"/>
+          <w:sz w:val="24"/>
+          <w:szCs w:val="24"/>
+          <w:lang w:val="pt-BR"/>
+        </w:rPr>
+        <w:t>period</w:t>
       </w:r>
       <w:proofErr w:type="spellEnd"/>
       <w:r>
@@ -1792,97 +3161,237 @@
           <w:szCs w:val="24"/>
           <w:lang w:val="pt-BR"/>
         </w:rPr>
-        <w:t>comparative</w:t>
-      </w:r>
-      <w:proofErr w:type="spellEnd"/>
-      <w:r>
-        <w:rPr>
-          <w:rFonts w:ascii="Times New Roman" w:hAnsi="Times New Roman" w:cs="Times New Roman"/>
-          <w:sz w:val="24"/>
-          <w:szCs w:val="24"/>
-          <w:lang w:val="pt-BR"/>
-        </w:rPr>
-        <w:t xml:space="preserve"> </w:t>
-      </w:r>
-      <w:proofErr w:type="spellStart"/>
-      <w:r>
-        <w:rPr>
-          <w:rFonts w:ascii="Times New Roman" w:hAnsi="Times New Roman" w:cs="Times New Roman"/>
-          <w:sz w:val="24"/>
-          <w:szCs w:val="24"/>
-          <w:lang w:val="pt-BR"/>
-        </w:rPr>
-        <w:t>view</w:t>
-      </w:r>
-      <w:proofErr w:type="spellEnd"/>
-      <w:r>
-        <w:rPr>
-          <w:rFonts w:ascii="Times New Roman" w:hAnsi="Times New Roman" w:cs="Times New Roman"/>
-          <w:sz w:val="24"/>
-          <w:szCs w:val="24"/>
-          <w:lang w:val="pt-BR"/>
-        </w:rPr>
-        <w:t xml:space="preserve"> </w:t>
-      </w:r>
-      <w:proofErr w:type="spellStart"/>
-      <w:r>
-        <w:rPr>
-          <w:rFonts w:ascii="Times New Roman" w:hAnsi="Times New Roman" w:cs="Times New Roman"/>
-          <w:sz w:val="24"/>
-          <w:szCs w:val="24"/>
-          <w:lang w:val="pt-BR"/>
-        </w:rPr>
-        <w:t>helped</w:t>
-      </w:r>
-      <w:proofErr w:type="spellEnd"/>
-      <w:r>
-        <w:rPr>
-          <w:rFonts w:ascii="Times New Roman" w:hAnsi="Times New Roman" w:cs="Times New Roman"/>
-          <w:sz w:val="24"/>
-          <w:szCs w:val="24"/>
-          <w:lang w:val="pt-BR"/>
-        </w:rPr>
-        <w:t xml:space="preserve"> contextualize normal </w:t>
-      </w:r>
-      <w:proofErr w:type="spellStart"/>
-      <w:r>
-        <w:rPr>
-          <w:rFonts w:ascii="Times New Roman" w:hAnsi="Times New Roman" w:cs="Times New Roman"/>
-          <w:sz w:val="24"/>
-          <w:szCs w:val="24"/>
-          <w:lang w:val="pt-BR"/>
-        </w:rPr>
-        <w:t>daily</w:t>
-      </w:r>
-      <w:proofErr w:type="spellEnd"/>
-      <w:r>
-        <w:rPr>
-          <w:rFonts w:ascii="Times New Roman" w:hAnsi="Times New Roman" w:cs="Times New Roman"/>
-          <w:sz w:val="24"/>
-          <w:szCs w:val="24"/>
-          <w:lang w:val="pt-BR"/>
-        </w:rPr>
-        <w:t xml:space="preserve"> </w:t>
-      </w:r>
-      <w:proofErr w:type="spellStart"/>
-      <w:r>
-        <w:rPr>
-          <w:rFonts w:ascii="Times New Roman" w:hAnsi="Times New Roman" w:cs="Times New Roman"/>
-          <w:sz w:val="24"/>
-          <w:szCs w:val="24"/>
-          <w:lang w:val="pt-BR"/>
-        </w:rPr>
-        <w:t>variability</w:t>
-      </w:r>
-      <w:proofErr w:type="spellEnd"/>
-      <w:r>
-        <w:rPr>
-          <w:rFonts w:ascii="Times New Roman" w:hAnsi="Times New Roman" w:cs="Times New Roman"/>
-          <w:sz w:val="24"/>
-          <w:szCs w:val="24"/>
-          <w:lang w:val="pt-BR"/>
-        </w:rPr>
-        <w:t xml:space="preserve"> </w:t>
+        <w:t>comparison</w:t>
+      </w:r>
+      <w:proofErr w:type="spellEnd"/>
+      <w:r>
+        <w:rPr>
+          <w:rFonts w:ascii="Times New Roman" w:hAnsi="Times New Roman" w:cs="Times New Roman"/>
+          <w:sz w:val="24"/>
+          <w:szCs w:val="24"/>
+          <w:lang w:val="pt-BR"/>
+        </w:rPr>
+        <w:t xml:space="preserve"> </w:t>
+      </w:r>
+      <w:proofErr w:type="spellStart"/>
+      <w:r>
+        <w:rPr>
+          <w:rFonts w:ascii="Times New Roman" w:hAnsi="Times New Roman" w:cs="Times New Roman"/>
+          <w:sz w:val="24"/>
+          <w:szCs w:val="24"/>
+          <w:lang w:val="pt-BR"/>
+        </w:rPr>
+        <w:t>showed</w:t>
+      </w:r>
+      <w:proofErr w:type="spellEnd"/>
+      <w:r>
+        <w:rPr>
+          <w:rFonts w:ascii="Times New Roman" w:hAnsi="Times New Roman" w:cs="Times New Roman"/>
+          <w:sz w:val="24"/>
+          <w:szCs w:val="24"/>
+          <w:lang w:val="pt-BR"/>
+        </w:rPr>
+        <w:t xml:space="preserve"> </w:t>
+      </w:r>
+      <w:proofErr w:type="spellStart"/>
+      <w:r>
+        <w:rPr>
+          <w:rFonts w:ascii="Times New Roman" w:hAnsi="Times New Roman" w:cs="Times New Roman"/>
+          <w:sz w:val="24"/>
+          <w:szCs w:val="24"/>
+          <w:lang w:val="pt-BR"/>
+        </w:rPr>
+        <w:t>that</w:t>
+      </w:r>
+      <w:proofErr w:type="spellEnd"/>
+      <w:r>
+        <w:rPr>
+          <w:rFonts w:ascii="Times New Roman" w:hAnsi="Times New Roman" w:cs="Times New Roman"/>
+          <w:sz w:val="24"/>
+          <w:szCs w:val="24"/>
+          <w:lang w:val="pt-BR"/>
+        </w:rPr>
+        <w:t xml:space="preserve"> </w:t>
+      </w:r>
+      <w:proofErr w:type="spellStart"/>
+      <w:r>
+        <w:rPr>
+          <w:rFonts w:ascii="Times New Roman" w:hAnsi="Times New Roman" w:cs="Times New Roman"/>
+          <w:sz w:val="24"/>
+          <w:szCs w:val="24"/>
+          <w:lang w:val="pt-BR"/>
+        </w:rPr>
+        <w:t>yesterday</w:t>
+      </w:r>
+      <w:proofErr w:type="spellEnd"/>
+      <w:r>
+        <w:rPr>
+          <w:rFonts w:ascii="Times New Roman" w:hAnsi="Times New Roman" w:cs="Times New Roman"/>
+          <w:sz w:val="24"/>
+          <w:szCs w:val="24"/>
+          <w:lang w:val="pt-BR"/>
+        </w:rPr>
+        <w:t xml:space="preserve"> </w:t>
+      </w:r>
+      <w:proofErr w:type="spellStart"/>
+      <w:r>
+        <w:rPr>
+          <w:rFonts w:ascii="Times New Roman" w:hAnsi="Times New Roman" w:cs="Times New Roman"/>
+          <w:sz w:val="24"/>
+          <w:szCs w:val="24"/>
+          <w:lang w:val="pt-BR"/>
+        </w:rPr>
+        <w:t>exhibited</w:t>
+      </w:r>
+      <w:proofErr w:type="spellEnd"/>
+      <w:r>
+        <w:rPr>
+          <w:rFonts w:ascii="Times New Roman" w:hAnsi="Times New Roman" w:cs="Times New Roman"/>
+          <w:sz w:val="24"/>
+          <w:szCs w:val="24"/>
+          <w:lang w:val="pt-BR"/>
+        </w:rPr>
+        <w:t xml:space="preserve"> a similar </w:t>
+      </w:r>
+      <w:proofErr w:type="spellStart"/>
+      <w:r>
+        <w:rPr>
+          <w:rFonts w:ascii="Times New Roman" w:hAnsi="Times New Roman" w:cs="Times New Roman"/>
+          <w:sz w:val="24"/>
+          <w:szCs w:val="24"/>
+          <w:lang w:val="pt-BR"/>
+        </w:rPr>
+        <w:t>increase</w:t>
+      </w:r>
+      <w:proofErr w:type="spellEnd"/>
+      <w:r>
+        <w:rPr>
+          <w:rFonts w:ascii="Times New Roman" w:hAnsi="Times New Roman" w:cs="Times New Roman"/>
+          <w:sz w:val="24"/>
+          <w:szCs w:val="24"/>
+          <w:lang w:val="pt-BR"/>
+        </w:rPr>
+        <w:t xml:space="preserve"> in </w:t>
+      </w:r>
+      <w:proofErr w:type="spellStart"/>
+      <w:r>
+        <w:rPr>
+          <w:rFonts w:ascii="Times New Roman" w:hAnsi="Times New Roman" w:cs="Times New Roman"/>
+          <w:sz w:val="24"/>
+          <w:szCs w:val="24"/>
+          <w:lang w:val="pt-BR"/>
+        </w:rPr>
+        <w:t>sales</w:t>
+      </w:r>
+      <w:proofErr w:type="spellEnd"/>
+      <w:r>
+        <w:rPr>
+          <w:rFonts w:ascii="Times New Roman" w:hAnsi="Times New Roman" w:cs="Times New Roman"/>
+          <w:sz w:val="24"/>
+          <w:szCs w:val="24"/>
+          <w:lang w:val="pt-BR"/>
+        </w:rPr>
+        <w:t xml:space="preserve"> </w:t>
+      </w:r>
+      <w:proofErr w:type="spellStart"/>
+      <w:r>
+        <w:rPr>
+          <w:rFonts w:ascii="Times New Roman" w:hAnsi="Times New Roman" w:cs="Times New Roman"/>
+          <w:sz w:val="24"/>
+          <w:szCs w:val="24"/>
+          <w:lang w:val="pt-BR"/>
+        </w:rPr>
+        <w:t>during</w:t>
+      </w:r>
+      <w:proofErr w:type="spellEnd"/>
+      <w:r>
+        <w:rPr>
+          <w:rFonts w:ascii="Times New Roman" w:hAnsi="Times New Roman" w:cs="Times New Roman"/>
+          <w:sz w:val="24"/>
+          <w:szCs w:val="24"/>
+          <w:lang w:val="pt-BR"/>
+        </w:rPr>
+        <w:t xml:space="preserve"> </w:t>
+      </w:r>
+      <w:proofErr w:type="spellStart"/>
+      <w:r>
+        <w:rPr>
+          <w:rFonts w:ascii="Times New Roman" w:hAnsi="Times New Roman" w:cs="Times New Roman"/>
+          <w:sz w:val="24"/>
+          <w:szCs w:val="24"/>
+          <w:lang w:val="pt-BR"/>
+        </w:rPr>
+        <w:t>the</w:t>
+      </w:r>
+      <w:proofErr w:type="spellEnd"/>
+      <w:r>
+        <w:rPr>
+          <w:rFonts w:ascii="Times New Roman" w:hAnsi="Times New Roman" w:cs="Times New Roman"/>
+          <w:sz w:val="24"/>
+          <w:szCs w:val="24"/>
+          <w:lang w:val="pt-BR"/>
+        </w:rPr>
+        <w:t xml:space="preserve"> </w:t>
+      </w:r>
+      <w:proofErr w:type="spellStart"/>
+      <w:r>
+        <w:rPr>
+          <w:rFonts w:ascii="Times New Roman" w:hAnsi="Times New Roman" w:cs="Times New Roman"/>
+          <w:sz w:val="24"/>
+          <w:szCs w:val="24"/>
+          <w:lang w:val="pt-BR"/>
+        </w:rPr>
+        <w:t>same</w:t>
+      </w:r>
+      <w:proofErr w:type="spellEnd"/>
+      <w:r>
+        <w:rPr>
+          <w:rFonts w:ascii="Times New Roman" w:hAnsi="Times New Roman" w:cs="Times New Roman"/>
+          <w:sz w:val="24"/>
+          <w:szCs w:val="24"/>
+          <w:lang w:val="pt-BR"/>
+        </w:rPr>
+        <w:t xml:space="preserve"> time </w:t>
+      </w:r>
+      <w:proofErr w:type="spellStart"/>
+      <w:r>
+        <w:rPr>
+          <w:rFonts w:ascii="Times New Roman" w:hAnsi="Times New Roman" w:cs="Times New Roman"/>
+          <w:sz w:val="24"/>
+          <w:szCs w:val="24"/>
+          <w:lang w:val="pt-BR"/>
+        </w:rPr>
+        <w:t>window</w:t>
+      </w:r>
+      <w:proofErr w:type="spellEnd"/>
+      <w:r>
+        <w:rPr>
+          <w:rFonts w:ascii="Times New Roman" w:hAnsi="Times New Roman" w:cs="Times New Roman"/>
+          <w:sz w:val="24"/>
+          <w:szCs w:val="24"/>
+          <w:lang w:val="pt-BR"/>
+        </w:rPr>
+        <w:t xml:space="preserve"> </w:t>
+      </w:r>
+      <w:proofErr w:type="spellStart"/>
+      <w:r>
+        <w:rPr>
+          <w:rFonts w:ascii="Times New Roman" w:hAnsi="Times New Roman" w:cs="Times New Roman"/>
+          <w:sz w:val="24"/>
+          <w:szCs w:val="24"/>
+          <w:lang w:val="pt-BR"/>
+        </w:rPr>
+        <w:t>between</w:t>
+      </w:r>
+      <w:proofErr w:type="spellEnd"/>
+      <w:r>
+        <w:rPr>
+          <w:rFonts w:ascii="Times New Roman" w:hAnsi="Times New Roman" w:cs="Times New Roman"/>
+          <w:sz w:val="24"/>
+          <w:szCs w:val="24"/>
+          <w:lang w:val="pt-BR"/>
+        </w:rPr>
+        <w:t xml:space="preserve"> 10:00 </w:t>
       </w:r>
       <w:proofErr w:type="spellStart"/>
       <w:r>
@@ -1902,17 +3411,117 @@
           <w:szCs w:val="24"/>
           <w:lang w:val="pt-BR"/>
         </w:rPr>
-        <w:t xml:space="preserve"> </w:t>
-      </w:r>
-      <w:proofErr w:type="spellStart"/>
-      <w:r>
-        <w:rPr>
-          <w:rFonts w:ascii="Times New Roman" w:hAnsi="Times New Roman" w:cs="Times New Roman"/>
-          <w:sz w:val="24"/>
-          <w:szCs w:val="24"/>
-          <w:lang w:val="pt-BR"/>
-        </w:rPr>
-        <w:t>reinforced</w:t>
+        <w:t xml:space="preserve"> 13:00. The </w:t>
+      </w:r>
+      <w:proofErr w:type="spellStart"/>
+      <w:r>
+        <w:rPr>
+          <w:rFonts w:ascii="Times New Roman" w:hAnsi="Times New Roman" w:cs="Times New Roman"/>
+          <w:sz w:val="24"/>
+          <w:szCs w:val="24"/>
+          <w:lang w:val="pt-BR"/>
+        </w:rPr>
+        <w:t>recurrence</w:t>
+      </w:r>
+      <w:proofErr w:type="spellEnd"/>
+      <w:r>
+        <w:rPr>
+          <w:rFonts w:ascii="Times New Roman" w:hAnsi="Times New Roman" w:cs="Times New Roman"/>
+          <w:sz w:val="24"/>
+          <w:szCs w:val="24"/>
+          <w:lang w:val="pt-BR"/>
+        </w:rPr>
+        <w:t xml:space="preserve"> </w:t>
+      </w:r>
+      <w:proofErr w:type="spellStart"/>
+      <w:r>
+        <w:rPr>
+          <w:rFonts w:ascii="Times New Roman" w:hAnsi="Times New Roman" w:cs="Times New Roman"/>
+          <w:sz w:val="24"/>
+          <w:szCs w:val="24"/>
+          <w:lang w:val="pt-BR"/>
+        </w:rPr>
+        <w:t>of</w:t>
+      </w:r>
+      <w:proofErr w:type="spellEnd"/>
+      <w:r>
+        <w:rPr>
+          <w:rFonts w:ascii="Times New Roman" w:hAnsi="Times New Roman" w:cs="Times New Roman"/>
+          <w:sz w:val="24"/>
+          <w:szCs w:val="24"/>
+          <w:lang w:val="pt-BR"/>
+        </w:rPr>
+        <w:t xml:space="preserve"> </w:t>
+      </w:r>
+      <w:proofErr w:type="spellStart"/>
+      <w:r>
+        <w:rPr>
+          <w:rFonts w:ascii="Times New Roman" w:hAnsi="Times New Roman" w:cs="Times New Roman"/>
+          <w:sz w:val="24"/>
+          <w:szCs w:val="24"/>
+          <w:lang w:val="pt-BR"/>
+        </w:rPr>
+        <w:t>this</w:t>
+      </w:r>
+      <w:proofErr w:type="spellEnd"/>
+      <w:r>
+        <w:rPr>
+          <w:rFonts w:ascii="Times New Roman" w:hAnsi="Times New Roman" w:cs="Times New Roman"/>
+          <w:sz w:val="24"/>
+          <w:szCs w:val="24"/>
+          <w:lang w:val="pt-BR"/>
+        </w:rPr>
+        <w:t xml:space="preserve"> </w:t>
+      </w:r>
+      <w:proofErr w:type="spellStart"/>
+      <w:r>
+        <w:rPr>
+          <w:rFonts w:ascii="Times New Roman" w:hAnsi="Times New Roman" w:cs="Times New Roman"/>
+          <w:sz w:val="24"/>
+          <w:szCs w:val="24"/>
+          <w:lang w:val="pt-BR"/>
+        </w:rPr>
+        <w:t>pattern</w:t>
+      </w:r>
+      <w:proofErr w:type="spellEnd"/>
+      <w:r>
+        <w:rPr>
+          <w:rFonts w:ascii="Times New Roman" w:hAnsi="Times New Roman" w:cs="Times New Roman"/>
+          <w:sz w:val="24"/>
+          <w:szCs w:val="24"/>
+          <w:lang w:val="pt-BR"/>
+        </w:rPr>
+        <w:t xml:space="preserve"> </w:t>
+      </w:r>
+      <w:proofErr w:type="spellStart"/>
+      <w:r>
+        <w:rPr>
+          <w:rFonts w:ascii="Times New Roman" w:hAnsi="Times New Roman" w:cs="Times New Roman"/>
+          <w:sz w:val="24"/>
+          <w:szCs w:val="24"/>
+          <w:lang w:val="pt-BR"/>
+        </w:rPr>
+        <w:t>suggests</w:t>
+      </w:r>
+      <w:proofErr w:type="spellEnd"/>
+      <w:r>
+        <w:rPr>
+          <w:rFonts w:ascii="Times New Roman" w:hAnsi="Times New Roman" w:cs="Times New Roman"/>
+          <w:sz w:val="24"/>
+          <w:szCs w:val="24"/>
+          <w:lang w:val="pt-BR"/>
+        </w:rPr>
+        <w:t xml:space="preserve"> </w:t>
+      </w:r>
+      <w:proofErr w:type="spellStart"/>
+      <w:r>
+        <w:rPr>
+          <w:rFonts w:ascii="Times New Roman" w:hAnsi="Times New Roman" w:cs="Times New Roman"/>
+          <w:sz w:val="24"/>
+          <w:szCs w:val="24"/>
+          <w:lang w:val="pt-BR"/>
+        </w:rPr>
+        <w:t>that</w:t>
       </w:r>
       <w:proofErr w:type="spellEnd"/>
       <w:r>
@@ -1952,37 +3561,377 @@
           <w:szCs w:val="24"/>
           <w:lang w:val="pt-BR"/>
         </w:rPr>
-        <w:t>identification</w:t>
-      </w:r>
-      <w:proofErr w:type="spellEnd"/>
-      <w:r>
-        <w:rPr>
-          <w:rFonts w:ascii="Times New Roman" w:hAnsi="Times New Roman" w:cs="Times New Roman"/>
-          <w:sz w:val="24"/>
-          <w:szCs w:val="24"/>
-          <w:lang w:val="pt-BR"/>
-        </w:rPr>
-        <w:t xml:space="preserve"> </w:t>
-      </w:r>
-      <w:proofErr w:type="spellStart"/>
-      <w:r>
-        <w:rPr>
-          <w:rFonts w:ascii="Times New Roman" w:hAnsi="Times New Roman" w:cs="Times New Roman"/>
-          <w:sz w:val="24"/>
-          <w:szCs w:val="24"/>
-          <w:lang w:val="pt-BR"/>
-        </w:rPr>
-        <w:t>of</w:t>
-      </w:r>
-      <w:proofErr w:type="spellEnd"/>
-      <w:r>
-        <w:rPr>
-          <w:rFonts w:ascii="Times New Roman" w:hAnsi="Times New Roman" w:cs="Times New Roman"/>
-          <w:sz w:val="24"/>
-          <w:szCs w:val="24"/>
-          <w:lang w:val="pt-BR"/>
-        </w:rPr>
-        <w:t xml:space="preserve"> </w:t>
+        <w:t>elevated</w:t>
+      </w:r>
+      <w:proofErr w:type="spellEnd"/>
+      <w:r>
+        <w:rPr>
+          <w:rFonts w:ascii="Times New Roman" w:hAnsi="Times New Roman" w:cs="Times New Roman"/>
+          <w:sz w:val="24"/>
+          <w:szCs w:val="24"/>
+          <w:lang w:val="pt-BR"/>
+        </w:rPr>
+        <w:t xml:space="preserve"> </w:t>
+      </w:r>
+      <w:proofErr w:type="spellStart"/>
+      <w:r>
+        <w:rPr>
+          <w:rFonts w:ascii="Times New Roman" w:hAnsi="Times New Roman" w:cs="Times New Roman"/>
+          <w:sz w:val="24"/>
+          <w:szCs w:val="24"/>
+          <w:lang w:val="pt-BR"/>
+        </w:rPr>
+        <w:t>activity</w:t>
+      </w:r>
+      <w:proofErr w:type="spellEnd"/>
+      <w:r>
+        <w:rPr>
+          <w:rFonts w:ascii="Times New Roman" w:hAnsi="Times New Roman" w:cs="Times New Roman"/>
+          <w:sz w:val="24"/>
+          <w:szCs w:val="24"/>
+          <w:lang w:val="pt-BR"/>
+        </w:rPr>
+        <w:t xml:space="preserve"> </w:t>
+      </w:r>
+      <w:proofErr w:type="spellStart"/>
+      <w:r>
+        <w:rPr>
+          <w:rFonts w:ascii="Times New Roman" w:hAnsi="Times New Roman" w:cs="Times New Roman"/>
+          <w:sz w:val="24"/>
+          <w:szCs w:val="24"/>
+          <w:lang w:val="pt-BR"/>
+        </w:rPr>
+        <w:t>may</w:t>
+      </w:r>
+      <w:proofErr w:type="spellEnd"/>
+      <w:r>
+        <w:rPr>
+          <w:rFonts w:ascii="Times New Roman" w:hAnsi="Times New Roman" w:cs="Times New Roman"/>
+          <w:sz w:val="24"/>
+          <w:szCs w:val="24"/>
+          <w:lang w:val="pt-BR"/>
+        </w:rPr>
+        <w:t xml:space="preserve"> </w:t>
+      </w:r>
+      <w:proofErr w:type="spellStart"/>
+      <w:r>
+        <w:rPr>
+          <w:rFonts w:ascii="Times New Roman" w:hAnsi="Times New Roman" w:cs="Times New Roman"/>
+          <w:sz w:val="24"/>
+          <w:szCs w:val="24"/>
+          <w:lang w:val="pt-BR"/>
+        </w:rPr>
+        <w:t>be</w:t>
+      </w:r>
+      <w:proofErr w:type="spellEnd"/>
+      <w:r>
+        <w:rPr>
+          <w:rFonts w:ascii="Times New Roman" w:hAnsi="Times New Roman" w:cs="Times New Roman"/>
+          <w:sz w:val="24"/>
+          <w:szCs w:val="24"/>
+          <w:lang w:val="pt-BR"/>
+        </w:rPr>
+        <w:t xml:space="preserve"> </w:t>
+      </w:r>
+      <w:proofErr w:type="spellStart"/>
+      <w:r>
+        <w:rPr>
+          <w:rFonts w:ascii="Times New Roman" w:hAnsi="Times New Roman" w:cs="Times New Roman"/>
+          <w:sz w:val="24"/>
+          <w:szCs w:val="24"/>
+          <w:lang w:val="pt-BR"/>
+        </w:rPr>
+        <w:t>driven</w:t>
+      </w:r>
+      <w:proofErr w:type="spellEnd"/>
+      <w:r>
+        <w:rPr>
+          <w:rFonts w:ascii="Times New Roman" w:hAnsi="Times New Roman" w:cs="Times New Roman"/>
+          <w:sz w:val="24"/>
+          <w:szCs w:val="24"/>
+          <w:lang w:val="pt-BR"/>
+        </w:rPr>
+        <w:t xml:space="preserve"> </w:t>
+      </w:r>
+      <w:proofErr w:type="spellStart"/>
+      <w:r>
+        <w:rPr>
+          <w:rFonts w:ascii="Times New Roman" w:hAnsi="Times New Roman" w:cs="Times New Roman"/>
+          <w:sz w:val="24"/>
+          <w:szCs w:val="24"/>
+          <w:lang w:val="pt-BR"/>
+        </w:rPr>
+        <w:t>by</w:t>
+      </w:r>
+      <w:proofErr w:type="spellEnd"/>
+      <w:r>
+        <w:rPr>
+          <w:rFonts w:ascii="Times New Roman" w:hAnsi="Times New Roman" w:cs="Times New Roman"/>
+          <w:sz w:val="24"/>
+          <w:szCs w:val="24"/>
+          <w:lang w:val="pt-BR"/>
+        </w:rPr>
+        <w:t xml:space="preserve"> </w:t>
+      </w:r>
+      <w:proofErr w:type="spellStart"/>
+      <w:r>
+        <w:rPr>
+          <w:rFonts w:ascii="Times New Roman" w:hAnsi="Times New Roman" w:cs="Times New Roman"/>
+          <w:sz w:val="24"/>
+          <w:szCs w:val="24"/>
+          <w:lang w:val="pt-BR"/>
+        </w:rPr>
+        <w:t>an</w:t>
+      </w:r>
+      <w:proofErr w:type="spellEnd"/>
+      <w:r>
+        <w:rPr>
+          <w:rFonts w:ascii="Times New Roman" w:hAnsi="Times New Roman" w:cs="Times New Roman"/>
+          <w:sz w:val="24"/>
+          <w:szCs w:val="24"/>
+          <w:lang w:val="pt-BR"/>
+        </w:rPr>
+        <w:t xml:space="preserve"> </w:t>
+      </w:r>
+      <w:proofErr w:type="spellStart"/>
+      <w:r>
+        <w:rPr>
+          <w:rFonts w:ascii="Times New Roman" w:hAnsi="Times New Roman" w:cs="Times New Roman"/>
+          <w:sz w:val="24"/>
+          <w:szCs w:val="24"/>
+          <w:lang w:val="pt-BR"/>
+        </w:rPr>
+        <w:t>ongoing</w:t>
+      </w:r>
+      <w:proofErr w:type="spellEnd"/>
+      <w:r>
+        <w:rPr>
+          <w:rFonts w:ascii="Times New Roman" w:hAnsi="Times New Roman" w:cs="Times New Roman"/>
+          <w:sz w:val="24"/>
+          <w:szCs w:val="24"/>
+          <w:lang w:val="pt-BR"/>
+        </w:rPr>
+        <w:t xml:space="preserve"> </w:t>
+      </w:r>
+      <w:proofErr w:type="spellStart"/>
+      <w:r>
+        <w:rPr>
+          <w:rFonts w:ascii="Times New Roman" w:hAnsi="Times New Roman" w:cs="Times New Roman"/>
+          <w:sz w:val="24"/>
+          <w:szCs w:val="24"/>
+          <w:lang w:val="pt-BR"/>
+        </w:rPr>
+        <w:t>sale</w:t>
+      </w:r>
+      <w:proofErr w:type="spellEnd"/>
+      <w:r>
+        <w:rPr>
+          <w:rFonts w:ascii="Times New Roman" w:hAnsi="Times New Roman" w:cs="Times New Roman"/>
+          <w:sz w:val="24"/>
+          <w:szCs w:val="24"/>
+          <w:lang w:val="pt-BR"/>
+        </w:rPr>
+        <w:t xml:space="preserve">, </w:t>
+      </w:r>
+      <w:proofErr w:type="spellStart"/>
+      <w:r>
+        <w:rPr>
+          <w:rFonts w:ascii="Times New Roman" w:hAnsi="Times New Roman" w:cs="Times New Roman"/>
+          <w:sz w:val="24"/>
+          <w:szCs w:val="24"/>
+          <w:lang w:val="pt-BR"/>
+        </w:rPr>
+        <w:t>promotion</w:t>
+      </w:r>
+      <w:proofErr w:type="spellEnd"/>
+      <w:r>
+        <w:rPr>
+          <w:rFonts w:ascii="Times New Roman" w:hAnsi="Times New Roman" w:cs="Times New Roman"/>
+          <w:sz w:val="24"/>
+          <w:szCs w:val="24"/>
+          <w:lang w:val="pt-BR"/>
+        </w:rPr>
+        <w:t xml:space="preserve">, </w:t>
+      </w:r>
+      <w:proofErr w:type="spellStart"/>
+      <w:r>
+        <w:rPr>
+          <w:rFonts w:ascii="Times New Roman" w:hAnsi="Times New Roman" w:cs="Times New Roman"/>
+          <w:sz w:val="24"/>
+          <w:szCs w:val="24"/>
+          <w:lang w:val="pt-BR"/>
+        </w:rPr>
+        <w:t>or</w:t>
+      </w:r>
+      <w:proofErr w:type="spellEnd"/>
+      <w:r>
+        <w:rPr>
+          <w:rFonts w:ascii="Times New Roman" w:hAnsi="Times New Roman" w:cs="Times New Roman"/>
+          <w:sz w:val="24"/>
+          <w:szCs w:val="24"/>
+          <w:lang w:val="pt-BR"/>
+        </w:rPr>
+        <w:t xml:space="preserve"> </w:t>
+      </w:r>
+      <w:proofErr w:type="spellStart"/>
+      <w:r>
+        <w:rPr>
+          <w:rFonts w:ascii="Times New Roman" w:hAnsi="Times New Roman" w:cs="Times New Roman"/>
+          <w:sz w:val="24"/>
+          <w:szCs w:val="24"/>
+          <w:lang w:val="pt-BR"/>
+        </w:rPr>
+        <w:t>external</w:t>
+      </w:r>
+      <w:proofErr w:type="spellEnd"/>
+      <w:r>
+        <w:rPr>
+          <w:rFonts w:ascii="Times New Roman" w:hAnsi="Times New Roman" w:cs="Times New Roman"/>
+          <w:sz w:val="24"/>
+          <w:szCs w:val="24"/>
+          <w:lang w:val="pt-BR"/>
+        </w:rPr>
+        <w:t xml:space="preserve"> </w:t>
+      </w:r>
+      <w:proofErr w:type="spellStart"/>
+      <w:r>
+        <w:rPr>
+          <w:rFonts w:ascii="Times New Roman" w:hAnsi="Times New Roman" w:cs="Times New Roman"/>
+          <w:sz w:val="24"/>
+          <w:szCs w:val="24"/>
+          <w:lang w:val="pt-BR"/>
+        </w:rPr>
+        <w:t>event</w:t>
+      </w:r>
+      <w:proofErr w:type="spellEnd"/>
+      <w:r>
+        <w:rPr>
+          <w:rFonts w:ascii="Times New Roman" w:hAnsi="Times New Roman" w:cs="Times New Roman"/>
+          <w:sz w:val="24"/>
+          <w:szCs w:val="24"/>
+          <w:lang w:val="pt-BR"/>
+        </w:rPr>
+        <w:t xml:space="preserve"> </w:t>
+      </w:r>
+      <w:proofErr w:type="spellStart"/>
+      <w:r>
+        <w:rPr>
+          <w:rFonts w:ascii="Times New Roman" w:hAnsi="Times New Roman" w:cs="Times New Roman"/>
+          <w:sz w:val="24"/>
+          <w:szCs w:val="24"/>
+          <w:lang w:val="pt-BR"/>
+        </w:rPr>
+        <w:t>rather</w:t>
+      </w:r>
+      <w:proofErr w:type="spellEnd"/>
+      <w:r>
+        <w:rPr>
+          <w:rFonts w:ascii="Times New Roman" w:hAnsi="Times New Roman" w:cs="Times New Roman"/>
+          <w:sz w:val="24"/>
+          <w:szCs w:val="24"/>
+          <w:lang w:val="pt-BR"/>
+        </w:rPr>
+        <w:t xml:space="preserve"> </w:t>
+      </w:r>
+      <w:proofErr w:type="spellStart"/>
+      <w:r>
+        <w:rPr>
+          <w:rFonts w:ascii="Times New Roman" w:hAnsi="Times New Roman" w:cs="Times New Roman"/>
+          <w:sz w:val="24"/>
+          <w:szCs w:val="24"/>
+          <w:lang w:val="pt-BR"/>
+        </w:rPr>
+        <w:t>than</w:t>
+      </w:r>
+      <w:proofErr w:type="spellEnd"/>
+      <w:r>
+        <w:rPr>
+          <w:rFonts w:ascii="Times New Roman" w:hAnsi="Times New Roman" w:cs="Times New Roman"/>
+          <w:sz w:val="24"/>
+          <w:szCs w:val="24"/>
+          <w:lang w:val="pt-BR"/>
+        </w:rPr>
+        <w:t xml:space="preserve"> </w:t>
+      </w:r>
+      <w:proofErr w:type="spellStart"/>
+      <w:r>
+        <w:rPr>
+          <w:rFonts w:ascii="Times New Roman" w:hAnsi="Times New Roman" w:cs="Times New Roman"/>
+          <w:sz w:val="24"/>
+          <w:szCs w:val="24"/>
+          <w:lang w:val="pt-BR"/>
+        </w:rPr>
+        <w:t>an</w:t>
+      </w:r>
+      <w:proofErr w:type="spellEnd"/>
+      <w:r>
+        <w:rPr>
+          <w:rFonts w:ascii="Times New Roman" w:hAnsi="Times New Roman" w:cs="Times New Roman"/>
+          <w:sz w:val="24"/>
+          <w:szCs w:val="24"/>
+          <w:lang w:val="pt-BR"/>
+        </w:rPr>
+        <w:t xml:space="preserve"> </w:t>
+      </w:r>
+      <w:proofErr w:type="spellStart"/>
+      <w:r>
+        <w:rPr>
+          <w:rFonts w:ascii="Times New Roman" w:hAnsi="Times New Roman" w:cs="Times New Roman"/>
+          <w:sz w:val="24"/>
+          <w:szCs w:val="24"/>
+          <w:lang w:val="pt-BR"/>
+        </w:rPr>
+        <w:t>isolated</w:t>
+      </w:r>
+      <w:proofErr w:type="spellEnd"/>
+      <w:r>
+        <w:rPr>
+          <w:rFonts w:ascii="Times New Roman" w:hAnsi="Times New Roman" w:cs="Times New Roman"/>
+          <w:sz w:val="24"/>
+          <w:szCs w:val="24"/>
+          <w:lang w:val="pt-BR"/>
+        </w:rPr>
+        <w:t xml:space="preserve"> </w:t>
+      </w:r>
+      <w:proofErr w:type="spellStart"/>
+      <w:r>
+        <w:rPr>
+          <w:rFonts w:ascii="Times New Roman" w:hAnsi="Times New Roman" w:cs="Times New Roman"/>
+          <w:sz w:val="24"/>
+          <w:szCs w:val="24"/>
+          <w:lang w:val="pt-BR"/>
+        </w:rPr>
+        <w:t>anomaly</w:t>
+      </w:r>
+      <w:proofErr w:type="spellEnd"/>
+      <w:r>
+        <w:rPr>
+          <w:rFonts w:ascii="Times New Roman" w:hAnsi="Times New Roman" w:cs="Times New Roman"/>
+          <w:sz w:val="24"/>
+          <w:szCs w:val="24"/>
+          <w:lang w:val="pt-BR"/>
+        </w:rPr>
+        <w:t xml:space="preserve">. In </w:t>
+      </w:r>
+      <w:proofErr w:type="spellStart"/>
+      <w:r>
+        <w:rPr>
+          <w:rFonts w:ascii="Times New Roman" w:hAnsi="Times New Roman" w:cs="Times New Roman"/>
+          <w:sz w:val="24"/>
+          <w:szCs w:val="24"/>
+          <w:lang w:val="pt-BR"/>
+        </w:rPr>
+        <w:t>contrast</w:t>
+      </w:r>
+      <w:proofErr w:type="spellEnd"/>
+      <w:r>
+        <w:rPr>
+          <w:rFonts w:ascii="Times New Roman" w:hAnsi="Times New Roman" w:cs="Times New Roman"/>
+          <w:sz w:val="24"/>
+          <w:szCs w:val="24"/>
+          <w:lang w:val="pt-BR"/>
+        </w:rPr>
+        <w:t xml:space="preserve">, </w:t>
       </w:r>
       <w:proofErr w:type="spellStart"/>
       <w:r>
@@ -2012,87 +3961,27 @@
           <w:szCs w:val="24"/>
           <w:lang w:val="pt-BR"/>
         </w:rPr>
-        <w:t>anomaly</w:t>
-      </w:r>
-      <w:proofErr w:type="spellEnd"/>
-      <w:r>
-        <w:rPr>
-          <w:rFonts w:ascii="Times New Roman" w:hAnsi="Times New Roman" w:cs="Times New Roman"/>
-          <w:sz w:val="24"/>
-          <w:szCs w:val="24"/>
-          <w:lang w:val="pt-BR"/>
-        </w:rPr>
-        <w:t xml:space="preserve"> </w:t>
-      </w:r>
-      <w:proofErr w:type="spellStart"/>
-      <w:r>
-        <w:rPr>
-          <w:rFonts w:ascii="Times New Roman" w:hAnsi="Times New Roman" w:cs="Times New Roman"/>
-          <w:sz w:val="24"/>
-          <w:szCs w:val="24"/>
-          <w:lang w:val="pt-BR"/>
-        </w:rPr>
-        <w:t>periods</w:t>
-      </w:r>
-      <w:proofErr w:type="spellEnd"/>
-      <w:r>
-        <w:rPr>
-          <w:rFonts w:ascii="Times New Roman" w:hAnsi="Times New Roman" w:cs="Times New Roman"/>
-          <w:sz w:val="24"/>
-          <w:szCs w:val="24"/>
-          <w:lang w:val="pt-BR"/>
-        </w:rPr>
-        <w:t xml:space="preserve">, </w:t>
-      </w:r>
-      <w:proofErr w:type="spellStart"/>
-      <w:r>
-        <w:rPr>
-          <w:rFonts w:ascii="Times New Roman" w:hAnsi="Times New Roman" w:cs="Times New Roman"/>
-          <w:sz w:val="24"/>
-          <w:szCs w:val="24"/>
-          <w:lang w:val="pt-BR"/>
-        </w:rPr>
-        <w:t>confirming</w:t>
-      </w:r>
-      <w:proofErr w:type="spellEnd"/>
-      <w:r>
-        <w:rPr>
-          <w:rFonts w:ascii="Times New Roman" w:hAnsi="Times New Roman" w:cs="Times New Roman"/>
-          <w:sz w:val="24"/>
-          <w:szCs w:val="24"/>
-          <w:lang w:val="pt-BR"/>
-        </w:rPr>
-        <w:t xml:space="preserve"> </w:t>
-      </w:r>
-      <w:proofErr w:type="spellStart"/>
-      <w:r>
-        <w:rPr>
-          <w:rFonts w:ascii="Times New Roman" w:hAnsi="Times New Roman" w:cs="Times New Roman"/>
-          <w:sz w:val="24"/>
-          <w:szCs w:val="24"/>
-          <w:lang w:val="pt-BR"/>
-        </w:rPr>
-        <w:t>that</w:t>
-      </w:r>
-      <w:proofErr w:type="spellEnd"/>
-      <w:r>
-        <w:rPr>
-          <w:rFonts w:ascii="Times New Roman" w:hAnsi="Times New Roman" w:cs="Times New Roman"/>
-          <w:sz w:val="24"/>
-          <w:szCs w:val="24"/>
-          <w:lang w:val="pt-BR"/>
-        </w:rPr>
-        <w:t xml:space="preserve"> </w:t>
-      </w:r>
-      <w:proofErr w:type="spellStart"/>
-      <w:r>
-        <w:rPr>
-          <w:rFonts w:ascii="Times New Roman" w:hAnsi="Times New Roman" w:cs="Times New Roman"/>
-          <w:sz w:val="24"/>
-          <w:szCs w:val="24"/>
-          <w:lang w:val="pt-BR"/>
-        </w:rPr>
-        <w:t>the</w:t>
+        <w:t>sudden</w:t>
+      </w:r>
+      <w:proofErr w:type="spellEnd"/>
+      <w:r>
+        <w:rPr>
+          <w:rFonts w:ascii="Times New Roman" w:hAnsi="Times New Roman" w:cs="Times New Roman"/>
+          <w:sz w:val="24"/>
+          <w:szCs w:val="24"/>
+          <w:lang w:val="pt-BR"/>
+        </w:rPr>
+        <w:t xml:space="preserve"> </w:t>
+      </w:r>
+      <w:proofErr w:type="spellStart"/>
+      <w:r>
+        <w:rPr>
+          <w:rFonts w:ascii="Times New Roman" w:hAnsi="Times New Roman" w:cs="Times New Roman"/>
+          <w:sz w:val="24"/>
+          <w:szCs w:val="24"/>
+          <w:lang w:val="pt-BR"/>
+        </w:rPr>
+        <w:t>drop</w:t>
       </w:r>
       <w:proofErr w:type="spellEnd"/>
       <w:r>
@@ -2132,37 +4021,17 @@
           <w:szCs w:val="24"/>
           <w:lang w:val="pt-BR"/>
         </w:rPr>
-        <w:t>deviations</w:t>
-      </w:r>
-      <w:proofErr w:type="spellEnd"/>
-      <w:r>
-        <w:rPr>
-          <w:rFonts w:ascii="Times New Roman" w:hAnsi="Times New Roman" w:cs="Times New Roman"/>
-          <w:sz w:val="24"/>
-          <w:szCs w:val="24"/>
-          <w:lang w:val="pt-BR"/>
-        </w:rPr>
-        <w:t xml:space="preserve"> </w:t>
-      </w:r>
-      <w:proofErr w:type="spellStart"/>
-      <w:r>
-        <w:rPr>
-          <w:rFonts w:ascii="Times New Roman" w:hAnsi="Times New Roman" w:cs="Times New Roman"/>
-          <w:sz w:val="24"/>
-          <w:szCs w:val="24"/>
-          <w:lang w:val="pt-BR"/>
-        </w:rPr>
-        <w:t>were</w:t>
-      </w:r>
-      <w:proofErr w:type="spellEnd"/>
-      <w:r>
-        <w:rPr>
-          <w:rFonts w:ascii="Times New Roman" w:hAnsi="Times New Roman" w:cs="Times New Roman"/>
-          <w:sz w:val="24"/>
-          <w:szCs w:val="24"/>
-          <w:lang w:val="pt-BR"/>
-        </w:rPr>
-        <w:t xml:space="preserve"> </w:t>
+        <w:t>at</w:t>
+      </w:r>
+      <w:proofErr w:type="spellEnd"/>
+      <w:r>
+        <w:rPr>
+          <w:rFonts w:ascii="Times New Roman" w:hAnsi="Times New Roman" w:cs="Times New Roman"/>
+          <w:sz w:val="24"/>
+          <w:szCs w:val="24"/>
+          <w:lang w:val="pt-BR"/>
+        </w:rPr>
+        <w:t xml:space="preserve"> 16:00 does </w:t>
       </w:r>
       <w:proofErr w:type="spellStart"/>
       <w:r>
@@ -2192,37 +4061,57 @@
           <w:szCs w:val="24"/>
           <w:lang w:val="pt-BR"/>
         </w:rPr>
-        <w:t>part</w:t>
-      </w:r>
-      <w:proofErr w:type="spellEnd"/>
-      <w:r>
-        <w:rPr>
-          <w:rFonts w:ascii="Times New Roman" w:hAnsi="Times New Roman" w:cs="Times New Roman"/>
-          <w:sz w:val="24"/>
-          <w:szCs w:val="24"/>
-          <w:lang w:val="pt-BR"/>
-        </w:rPr>
-        <w:t xml:space="preserve"> </w:t>
-      </w:r>
-      <w:proofErr w:type="spellStart"/>
-      <w:r>
-        <w:rPr>
-          <w:rFonts w:ascii="Times New Roman" w:hAnsi="Times New Roman" w:cs="Times New Roman"/>
-          <w:sz w:val="24"/>
-          <w:szCs w:val="24"/>
-          <w:lang w:val="pt-BR"/>
-        </w:rPr>
-        <w:t>of</w:t>
-      </w:r>
-      <w:proofErr w:type="spellEnd"/>
-      <w:r>
-        <w:rPr>
-          <w:rFonts w:ascii="Times New Roman" w:hAnsi="Times New Roman" w:cs="Times New Roman"/>
-          <w:sz w:val="24"/>
-          <w:szCs w:val="24"/>
-          <w:lang w:val="pt-BR"/>
-        </w:rPr>
-        <w:t xml:space="preserve"> a </w:t>
+        <w:t>appear</w:t>
+      </w:r>
+      <w:proofErr w:type="spellEnd"/>
+      <w:r>
+        <w:rPr>
+          <w:rFonts w:ascii="Times New Roman" w:hAnsi="Times New Roman" w:cs="Times New Roman"/>
+          <w:sz w:val="24"/>
+          <w:szCs w:val="24"/>
+          <w:lang w:val="pt-BR"/>
+        </w:rPr>
+        <w:t xml:space="preserve"> </w:t>
+      </w:r>
+      <w:proofErr w:type="spellStart"/>
+      <w:r>
+        <w:rPr>
+          <w:rFonts w:ascii="Times New Roman" w:hAnsi="Times New Roman" w:cs="Times New Roman"/>
+          <w:sz w:val="24"/>
+          <w:szCs w:val="24"/>
+          <w:lang w:val="pt-BR"/>
+        </w:rPr>
+        <w:t>to</w:t>
+      </w:r>
+      <w:proofErr w:type="spellEnd"/>
+      <w:r>
+        <w:rPr>
+          <w:rFonts w:ascii="Times New Roman" w:hAnsi="Times New Roman" w:cs="Times New Roman"/>
+          <w:sz w:val="24"/>
+          <w:szCs w:val="24"/>
+          <w:lang w:val="pt-BR"/>
+        </w:rPr>
+        <w:t xml:space="preserve"> follow </w:t>
+      </w:r>
+      <w:proofErr w:type="spellStart"/>
+      <w:r>
+        <w:rPr>
+          <w:rFonts w:ascii="Times New Roman" w:hAnsi="Times New Roman" w:cs="Times New Roman"/>
+          <w:sz w:val="24"/>
+          <w:szCs w:val="24"/>
+          <w:lang w:val="pt-BR"/>
+        </w:rPr>
+        <w:t>this</w:t>
+      </w:r>
+      <w:proofErr w:type="spellEnd"/>
+      <w:r>
+        <w:rPr>
+          <w:rFonts w:ascii="Times New Roman" w:hAnsi="Times New Roman" w:cs="Times New Roman"/>
+          <w:sz w:val="24"/>
+          <w:szCs w:val="24"/>
+          <w:lang w:val="pt-BR"/>
+        </w:rPr>
+        <w:t xml:space="preserve"> </w:t>
       </w:r>
       <w:proofErr w:type="spellStart"/>
       <w:r>
@@ -2233,26 +4122,6 @@
           <w:lang w:val="pt-BR"/>
         </w:rPr>
         <w:t>recurring</w:t>
-      </w:r>
-      <w:proofErr w:type="spellEnd"/>
-      <w:r>
-        <w:rPr>
-          <w:rFonts w:ascii="Times New Roman" w:hAnsi="Times New Roman" w:cs="Times New Roman"/>
-          <w:sz w:val="24"/>
-          <w:szCs w:val="24"/>
-          <w:lang w:val="pt-BR"/>
-        </w:rPr>
-        <w:t xml:space="preserve"> </w:t>
-      </w:r>
-      <w:proofErr w:type="spellStart"/>
-      <w:r>
-        <w:rPr>
-          <w:rFonts w:ascii="Times New Roman" w:hAnsi="Times New Roman" w:cs="Times New Roman"/>
-          <w:sz w:val="24"/>
-          <w:szCs w:val="24"/>
-          <w:lang w:val="pt-BR"/>
-        </w:rPr>
-        <w:t>daily</w:t>
       </w:r>
       <w:proofErr w:type="spellEnd"/>
       <w:r>
@@ -2922,7 +4791,67 @@
           <w:szCs w:val="24"/>
           <w:lang w:val="pt-BR"/>
         </w:rPr>
-        <w:t>suggesting</w:t>
+        <w:t>reinforcing</w:t>
+      </w:r>
+      <w:proofErr w:type="spellEnd"/>
+      <w:r>
+        <w:rPr>
+          <w:rFonts w:ascii="Times New Roman" w:hAnsi="Times New Roman" w:cs="Times New Roman"/>
+          <w:sz w:val="24"/>
+          <w:szCs w:val="24"/>
+          <w:lang w:val="pt-BR"/>
+        </w:rPr>
+        <w:t xml:space="preserve"> </w:t>
+      </w:r>
+      <w:proofErr w:type="spellStart"/>
+      <w:r>
+        <w:rPr>
+          <w:rFonts w:ascii="Times New Roman" w:hAnsi="Times New Roman" w:cs="Times New Roman"/>
+          <w:sz w:val="24"/>
+          <w:szCs w:val="24"/>
+          <w:lang w:val="pt-BR"/>
+        </w:rPr>
+        <w:t>the</w:t>
+      </w:r>
+      <w:proofErr w:type="spellEnd"/>
+      <w:r>
+        <w:rPr>
+          <w:rFonts w:ascii="Times New Roman" w:hAnsi="Times New Roman" w:cs="Times New Roman"/>
+          <w:sz w:val="24"/>
+          <w:szCs w:val="24"/>
+          <w:lang w:val="pt-BR"/>
+        </w:rPr>
+        <w:t xml:space="preserve"> </w:t>
+      </w:r>
+      <w:proofErr w:type="spellStart"/>
+      <w:r>
+        <w:rPr>
+          <w:rFonts w:ascii="Times New Roman" w:hAnsi="Times New Roman" w:cs="Times New Roman"/>
+          <w:sz w:val="24"/>
+          <w:szCs w:val="24"/>
+          <w:lang w:val="pt-BR"/>
+        </w:rPr>
+        <w:t>hypothesis</w:t>
+      </w:r>
+      <w:proofErr w:type="spellEnd"/>
+      <w:r>
+        <w:rPr>
+          <w:rFonts w:ascii="Times New Roman" w:hAnsi="Times New Roman" w:cs="Times New Roman"/>
+          <w:sz w:val="24"/>
+          <w:szCs w:val="24"/>
+          <w:lang w:val="pt-BR"/>
+        </w:rPr>
+        <w:t xml:space="preserve"> </w:t>
+      </w:r>
+      <w:proofErr w:type="spellStart"/>
+      <w:r>
+        <w:rPr>
+          <w:rFonts w:ascii="Times New Roman" w:hAnsi="Times New Roman" w:cs="Times New Roman"/>
+          <w:sz w:val="24"/>
+          <w:szCs w:val="24"/>
+          <w:lang w:val="pt-BR"/>
+        </w:rPr>
+        <w:t>of</w:t>
       </w:r>
       <w:proofErr w:type="spellEnd"/>
       <w:r>
@@ -3176,6 +5105,47 @@
       </w:r>
     </w:p>
     <w:p>
+      <w:r>
+        <w:lastRenderedPageBreak/>
+        <w:br/>
+      </w:r>
+      <w:r>
+        <w:drawing>
+          <wp:inline distT="0" distB="0" distL="0" distR="0" wp14:anchorId="455090E7" wp14:editId="1F65691E">
+            <wp:extent cx="5486400" cy="2503170"/>
+            <wp:effectExtent l="0" t="0" r="0" b="0"/>
+            <wp:docPr id="1696563578" name="Imagem 1"/>
+            <wp:cNvGraphicFramePr>
+              <a:graphicFrameLocks xmlns:a="http://schemas.openxmlformats.org/drawingml/2006/main" noChangeAspect="1"/>
+            </wp:cNvGraphicFramePr>
+            <a:graphic xmlns:a="http://schemas.openxmlformats.org/drawingml/2006/main">
+              <a:graphicData uri="http://schemas.openxmlformats.org/drawingml/2006/picture">
+                <pic:pic xmlns:pic="http://schemas.openxmlformats.org/drawingml/2006/picture">
+                  <pic:nvPicPr>
+                    <pic:cNvPr id="1696563578" name=""/>
+                    <pic:cNvPicPr/>
+                  </pic:nvPicPr>
+                  <pic:blipFill>
+                    <a:blip r:embed="rId6"/>
+                    <a:stretch>
+                      <a:fillRect/>
+                    </a:stretch>
+                  </pic:blipFill>
+                  <pic:spPr>
+                    <a:xfrm>
+                      <a:off x="0" y="0"/>
+                      <a:ext cx="5486400" cy="2503170"/>
+                    </a:xfrm>
+                    <a:prstGeom prst="rect">
+                      <a:avLst/>
+                    </a:prstGeom>
+                  </pic:spPr>
+                </pic:pic>
+              </a:graphicData>
+            </a:graphic>
+          </wp:inline>
+        </w:drawing>
+      </w:r>
       <w:r>
         <w:br/>
       </w:r>
@@ -3996,7 +5966,6 @@
   <w:style w:type="character" w:default="1" w:styleId="Fontepargpadro">
     <w:name w:val="Default Paragraph Font"/>
     <w:uiPriority w:val="1"/>
-    <w:semiHidden/>
     <w:unhideWhenUsed/>
   </w:style>
   <w:style w:type="table" w:default="1" w:styleId="Tabelanormal">

</xml_diff>